<commit_message>
Updated Statement of Work
</commit_message>
<xml_diff>
--- a/Capstone-BlogPost-Latest.docx
+++ b/Capstone-BlogPost-Latest.docx
@@ -1,10 +1,10 @@
 
 <file path=word/document.xml><?xml version="1.0" encoding="utf-8"?>
-<w:document xmlns:wpc="http://schemas.microsoft.com/office/word/2010/wordprocessingCanvas" xmlns:cx="http://schemas.microsoft.com/office/drawing/2014/chartex" xmlns:cx1="http://schemas.microsoft.com/office/drawing/2015/9/8/chartex" xmlns:cx2="http://schemas.microsoft.com/office/drawing/2015/10/21/chartex" xmlns:cx3="http://schemas.microsoft.com/office/drawing/2016/5/9/chartex" xmlns:cx4="http://schemas.microsoft.com/office/drawing/2016/5/10/chartex" xmlns:cx5="http://schemas.microsoft.com/office/drawing/2016/5/11/chartex" xmlns:cx6="http://schemas.microsoft.com/office/drawing/2016/5/12/chartex" xmlns:cx7="http://schemas.microsoft.com/office/drawing/2016/5/13/chartex" xmlns:cx8="http://schemas.microsoft.com/office/drawing/2016/5/14/chartex" xmlns:mc="http://schemas.openxmlformats.org/markup-compatibility/2006" xmlns:aink="http://schemas.microsoft.com/office/drawing/2016/ink" xmlns:am3d="http://schemas.microsoft.com/office/drawing/2017/model3d" xmlns:o="urn:schemas-microsoft-com:office:office" xmlns:r="http://schemas.openxmlformats.org/officeDocument/2006/relationships" xmlns:m="http://schemas.openxmlformats.org/officeDocument/2006/math" xmlns:v="urn:schemas-microsoft-com:vml" xmlns:wp14="http://schemas.microsoft.com/office/word/2010/wordprocessingDrawing" xmlns:wp="http://schemas.openxmlformats.org/drawingml/2006/wordprocessingDrawing" xmlns:w10="urn:schemas-microsoft-com:office:word" xmlns:w="http://schemas.openxmlformats.org/wordprocessingml/2006/main" xmlns:w14="http://schemas.microsoft.com/office/word/2010/wordml" xmlns:w15="http://schemas.microsoft.com/office/word/2012/wordml" xmlns:w16cex="http://schemas.microsoft.com/office/word/2018/wordml/cex" xmlns:w16cid="http://schemas.microsoft.com/office/word/2016/wordml/cid" xmlns:w16="http://schemas.microsoft.com/office/word/2018/wordml" xmlns:w16sdtdh="http://schemas.microsoft.com/office/word/2020/wordml/sdtdatahash" xmlns:w16se="http://schemas.microsoft.com/office/word/2015/wordml/symex" xmlns:wpg="http://schemas.microsoft.com/office/word/2010/wordprocessingGroup" xmlns:wpi="http://schemas.microsoft.com/office/word/2010/wordprocessingInk" xmlns:wne="http://schemas.microsoft.com/office/word/2006/wordml" xmlns:wps="http://schemas.microsoft.com/office/word/2010/wordprocessingShape" mc:Ignorable="w14 w15 w16se w16cid w16 w16cex w16sdtdh wp14">
+<w:document xmlns:wpc="http://schemas.microsoft.com/office/word/2010/wordprocessingCanvas" xmlns:cx="http://schemas.microsoft.com/office/drawing/2014/chartex" xmlns:cx1="http://schemas.microsoft.com/office/drawing/2015/9/8/chartex" xmlns:cx2="http://schemas.microsoft.com/office/drawing/2015/10/21/chartex" xmlns:cx3="http://schemas.microsoft.com/office/drawing/2016/5/9/chartex" xmlns:cx4="http://schemas.microsoft.com/office/drawing/2016/5/10/chartex" xmlns:cx5="http://schemas.microsoft.com/office/drawing/2016/5/11/chartex" xmlns:cx6="http://schemas.microsoft.com/office/drawing/2016/5/12/chartex" xmlns:cx7="http://schemas.microsoft.com/office/drawing/2016/5/13/chartex" xmlns:cx8="http://schemas.microsoft.com/office/drawing/2016/5/14/chartex" xmlns:mc="http://schemas.openxmlformats.org/markup-compatibility/2006" xmlns:aink="http://schemas.microsoft.com/office/drawing/2016/ink" xmlns:am3d="http://schemas.microsoft.com/office/drawing/2017/model3d" xmlns:o="urn:schemas-microsoft-com:office:office" xmlns:r="http://schemas.openxmlformats.org/officeDocument/2006/relationships" xmlns:m="http://schemas.openxmlformats.org/officeDocument/2006/math" xmlns:v="urn:schemas-microsoft-com:vml" xmlns:wp14="http://schemas.microsoft.com/office/word/2010/wordprocessingDrawing" xmlns:wp="http://schemas.openxmlformats.org/drawingml/2006/wordprocessingDrawing" xmlns:w10="urn:schemas-microsoft-com:office:word" xmlns:w="http://schemas.openxmlformats.org/wordprocessingml/2006/main" xmlns:w14="http://schemas.microsoft.com/office/word/2010/wordml" xmlns:w15="http://schemas.microsoft.com/office/word/2012/wordml" xmlns:w16cid="http://schemas.microsoft.com/office/word/2016/wordml/cid" xmlns:w16se="http://schemas.microsoft.com/office/word/2015/wordml/symex" xmlns:wpg="http://schemas.microsoft.com/office/word/2010/wordprocessingGroup" xmlns:wpi="http://schemas.microsoft.com/office/word/2010/wordprocessingInk" xmlns:wne="http://schemas.microsoft.com/office/word/2006/wordml" xmlns:wps="http://schemas.microsoft.com/office/word/2010/wordprocessingShape" mc:Ignorable="w14 w15 w16se w16cid wp14">
   <w:body>
     <w:p>
       <w:pPr>
-        <w:pStyle w:val="Title"/>
+        <w:pStyle w:val="a4"/>
         <w:rPr>
           <w:sz w:val="40"/>
         </w:rPr>
@@ -129,20 +129,12 @@
         <w:rPr>
           <w:sz w:val="40"/>
         </w:rPr>
-        <w:t xml:space="preserve">hat Remains of the </w:t>
-      </w:r>
-      <w:proofErr w:type="gramStart"/>
-      <w:r>
-        <w:rPr>
-          <w:sz w:val="40"/>
-        </w:rPr>
-        <w:t>Apocalypse</w:t>
-      </w:r>
-      <w:proofErr w:type="gramEnd"/>
+        <w:t>hat Remains of the Apocalypse</w:t>
+      </w:r>
     </w:p>
     <w:p>
       <w:pPr>
-        <w:pStyle w:val="Subtitle"/>
+        <w:pStyle w:val="a6"/>
       </w:pPr>
       <w:r>
         <w:t>Analyzing Disaster Tweets</w:t>
@@ -237,7 +229,7 @@
                             </w:r>
                             <w:r>
                               <w:rPr>
-                                <w:rStyle w:val="Hyperlink"/>
+                                <w:rStyle w:val="af8"/>
                                 <w:sz w:val="15"/>
                               </w:rPr>
                               <w:t>Figure Source</w:t>
@@ -303,7 +295,7 @@
                       </w:r>
                       <w:r>
                         <w:rPr>
-                          <w:rStyle w:val="Hyperlink"/>
+                          <w:rStyle w:val="af8"/>
                           <w:sz w:val="15"/>
                         </w:rPr>
                         <w:t>Figure Source</w:t>
@@ -338,7 +330,7 @@
     </w:p>
     <w:p>
       <w:pPr>
-        <w:pStyle w:val="Heading1"/>
+        <w:pStyle w:val="1"/>
       </w:pPr>
       <w:r>
         <w:t xml:space="preserve">Part </w:t>
@@ -395,15 +387,7 @@
         <w:t>s</w:t>
       </w:r>
       <w:r>
-        <w:t xml:space="preserve"> (</w:t>
-      </w:r>
-      <w:proofErr w:type="gramStart"/>
-      <w:r>
-        <w:t>e.g.</w:t>
-      </w:r>
-      <w:proofErr w:type="gramEnd"/>
-      <w:r>
-        <w:t xml:space="preserve"> tweets)</w:t>
+        <w:t xml:space="preserve"> (e.g. tweets)</w:t>
       </w:r>
       <w:r>
         <w:t>,</w:t>
@@ -495,7 +479,7 @@
       <w:hyperlink r:id="rId8" w:history="1">
         <w:r>
           <w:rPr>
-            <w:rStyle w:val="Hyperlink"/>
+            <w:rStyle w:val="af8"/>
           </w:rPr>
           <w:t>CrisisNLP</w:t>
         </w:r>
@@ -524,7 +508,7 @@
       <w:hyperlink w:anchor="_Part_B._Tweet" w:history="1">
         <w:r>
           <w:rPr>
-            <w:rStyle w:val="IntenseEmphasis"/>
+            <w:rStyle w:val="af0"/>
           </w:rPr>
           <w:t>Part B</w:t>
         </w:r>
@@ -565,7 +549,7 @@
       <w:hyperlink w:anchor="_Part_C._Statistical" w:history="1">
         <w:r>
           <w:rPr>
-            <w:rStyle w:val="IntenseEmphasis"/>
+            <w:rStyle w:val="af0"/>
             <w:color w:val="auto"/>
           </w:rPr>
           <w:t>Part C</w:t>
@@ -601,7 +585,7 @@
       <w:hyperlink w:anchor="_Part_D._Social" w:history="1">
         <w:r>
           <w:rPr>
-            <w:rStyle w:val="IntenseEmphasis"/>
+            <w:rStyle w:val="af0"/>
             <w:color w:val="auto"/>
           </w:rPr>
           <w:t>Part D</w:t>
@@ -622,14 +606,14 @@
       <w:hyperlink w:anchor="_Part_E._Supervised" w:history="1">
         <w:r>
           <w:rPr>
-            <w:rStyle w:val="IntenseEmphasis"/>
+            <w:rStyle w:val="af0"/>
             <w:color w:val="auto"/>
           </w:rPr>
           <w:t xml:space="preserve">Part </w:t>
         </w:r>
         <w:r>
           <w:rPr>
-            <w:rStyle w:val="IntenseEmphasis"/>
+            <w:rStyle w:val="af0"/>
             <w:color w:val="auto"/>
           </w:rPr>
           <w:t>E</w:t>
@@ -641,14 +625,14 @@
       <w:hyperlink w:anchor="_Part_F._Unsupervised" w:history="1">
         <w:r>
           <w:rPr>
-            <w:rStyle w:val="IntenseEmphasis"/>
+            <w:rStyle w:val="af0"/>
             <w:color w:val="auto"/>
           </w:rPr>
           <w:t xml:space="preserve">Part </w:t>
         </w:r>
         <w:r>
           <w:rPr>
-            <w:rStyle w:val="IntenseEmphasis"/>
+            <w:rStyle w:val="af0"/>
             <w:color w:val="auto"/>
           </w:rPr>
           <w:t>F</w:t>
@@ -663,14 +647,14 @@
       <w:hyperlink w:anchor="_Part_G._Conclusion" w:history="1">
         <w:r>
           <w:rPr>
-            <w:rStyle w:val="IntenseEmphasis"/>
+            <w:rStyle w:val="af0"/>
             <w:color w:val="auto"/>
           </w:rPr>
           <w:t xml:space="preserve">Part </w:t>
         </w:r>
         <w:r>
           <w:rPr>
-            <w:rStyle w:val="IntenseEmphasis"/>
+            <w:rStyle w:val="af0"/>
             <w:color w:val="auto"/>
           </w:rPr>
           <w:t>G</w:t>
@@ -691,7 +675,7 @@
       <w:hyperlink r:id="rId9" w:history="1">
         <w:r>
           <w:rPr>
-            <w:rStyle w:val="Hyperlink"/>
+            <w:rStyle w:val="af8"/>
           </w:rPr>
           <w:t>this GitHub repository</w:t>
         </w:r>
@@ -711,7 +695,7 @@
     </w:p>
     <w:p>
       <w:pPr>
-        <w:pStyle w:val="Heading1"/>
+        <w:pStyle w:val="1"/>
       </w:pPr>
       <w:bookmarkStart w:id="1" w:name="_Part_B._Tweet"/>
       <w:bookmarkStart w:id="2" w:name="_Ref71046807"/>
@@ -776,7 +760,7 @@
       <w:hyperlink r:id="rId10" w:tooltip="https://arxiv.org/abs/2104.03090v1" w:history="1">
         <w:r>
           <w:rPr>
-            <w:rStyle w:val="Hyperlink"/>
+            <w:rStyle w:val="af8"/>
           </w:rPr>
           <w:t>HumAID</w:t>
         </w:r>
@@ -806,20 +790,12 @@
         <w:t xml:space="preserve"> earthquakes, hurricanes, wildfires and floods. </w:t>
       </w:r>
       <w:r>
-        <w:t xml:space="preserve">The dataset is </w:t>
-      </w:r>
-      <w:proofErr w:type="gramStart"/>
-      <w:r>
-        <w:t>open-access</w:t>
-      </w:r>
-      <w:proofErr w:type="gramEnd"/>
-      <w:r>
-        <w:t xml:space="preserve"> on </w:t>
+        <w:t xml:space="preserve">The dataset is open-access on </w:t>
       </w:r>
       <w:hyperlink r:id="rId11" w:history="1">
         <w:r>
           <w:rPr>
-            <w:rStyle w:val="Hyperlink"/>
+            <w:rStyle w:val="af8"/>
           </w:rPr>
           <w:t>CrisisNLP</w:t>
         </w:r>
@@ -922,15 +898,7 @@
       </w:r>
       <w:r>
         <w:lastRenderedPageBreak/>
-        <w:t xml:space="preserve">and type of the disaster. Also, realizing that the current </w:t>
-      </w:r>
-      <w:proofErr w:type="gramStart"/>
-      <w:r>
-        <w:t>features</w:t>
-      </w:r>
-      <w:proofErr w:type="gramEnd"/>
-      <w:r>
-        <w:t xml:space="preserve"> of this dataset is not sufficient for a well-rounded research, we further employ the Twitter API and the </w:t>
+        <w:t xml:space="preserve">and type of the disaster. Also, realizing that the current features of this dataset is not sufficient for a well-rounded research, we further employ the Twitter API and the </w:t>
       </w:r>
       <w:proofErr w:type="spellStart"/>
       <w:r>
@@ -959,15 +927,7 @@
         <w:t xml:space="preserve">tweet </w:t>
       </w:r>
       <w:r>
-        <w:t>retrieval (</w:t>
-      </w:r>
-      <w:proofErr w:type="gramStart"/>
-      <w:r>
-        <w:t>e.g.</w:t>
-      </w:r>
-      <w:proofErr w:type="gramEnd"/>
-      <w:r>
-        <w:t xml:space="preserve"> User suspended and status not found). With all the above steps, we </w:t>
+        <w:t xml:space="preserve">retrieval (e.g. User suspended and status not found). With all the above steps, we </w:t>
       </w:r>
       <w:r>
         <w:t xml:space="preserve">finally </w:t>
@@ -1067,7 +1027,7 @@
     </w:p>
     <w:tbl>
       <w:tblPr>
-        <w:tblStyle w:val="PlainTable2"/>
+        <w:tblStyle w:val="21"/>
         <w:tblW w:w="0" w:type="auto"/>
         <w:tblLook w:val="04A0" w:firstRow="1" w:lastRow="0" w:firstColumn="1" w:lastColumn="0" w:noHBand="0" w:noVBand="1"/>
       </w:tblPr>
@@ -2114,7 +2074,7 @@
     </w:p>
     <w:p>
       <w:pPr>
-        <w:pStyle w:val="Heading1"/>
+        <w:pStyle w:val="1"/>
       </w:pPr>
       <w:bookmarkStart w:id="3" w:name="_Part_C._Statistical"/>
       <w:bookmarkEnd w:id="3"/>
@@ -2127,24 +2087,11 @@
         <w:spacing w:line="240" w:lineRule="auto"/>
         <w:jc w:val="both"/>
       </w:pPr>
-      <w:proofErr w:type="gramStart"/>
-      <w:r>
-        <w:t>First of all</w:t>
-      </w:r>
-      <w:proofErr w:type="gramEnd"/>
-      <w:r>
-        <w:t>, we are intrigued in the statistical properties of the disaster-related tweets. For example, tweeting trends show how the tweeters keep their interest in the disaster; the use of hashtags show what topics the tweeters are interested in</w:t>
-      </w:r>
-      <w:r>
-        <w:t>; various text measures (</w:t>
-      </w:r>
-      <w:proofErr w:type="gramStart"/>
-      <w:r>
-        <w:t>e.g.</w:t>
-      </w:r>
-      <w:proofErr w:type="gramEnd"/>
-      <w:r>
-        <w:t xml:space="preserve"> reading difficulty and sentiment score) show the variations in user content</w:t>
+      <w:r>
+        <w:t>First of all, we are intrigued in the statistical properties of the disaster-related tweets. For example, tweeting trends show how the tweeters keep their interest in the disaster; the use of hashtags show what topics the tweeters are interested in</w:t>
+      </w:r>
+      <w:r>
+        <w:t>; various text measures (e.g. reading difficulty and sentiment score) show the variations in user content</w:t>
       </w:r>
       <w:r>
         <w:t>.</w:t>
@@ -2159,15 +2106,7 @@
         <w:t xml:space="preserve">entirely </w:t>
       </w:r>
       <w:r>
-        <w:t xml:space="preserve">on one </w:t>
-      </w:r>
-      <w:proofErr w:type="gramStart"/>
-      <w:r>
-        <w:t>particular disaster</w:t>
-      </w:r>
-      <w:proofErr w:type="gramEnd"/>
-      <w:r>
-        <w:t>: Hurricane Harvey, as it</w:t>
+        <w:t>on one particular disaster: Hurricane Harvey, as it</w:t>
       </w:r>
       <w:r>
         <w:t xml:space="preserve"> contains </w:t>
@@ -2181,7 +2120,7 @@
     </w:p>
     <w:p>
       <w:pPr>
-        <w:pStyle w:val="Heading2"/>
+        <w:pStyle w:val="2"/>
       </w:pPr>
       <w:r>
         <w:t>C1. General Trends</w:t>
@@ -2469,15 +2408,7 @@
         <w:t>e</w:t>
       </w:r>
       <w:r>
-        <w:t xml:space="preserve"> a stacked bar chart in Fig. 1 to visualize the tweeting trends of different categories of tweets. </w:t>
-      </w:r>
-      <w:proofErr w:type="gramStart"/>
-      <w:r>
-        <w:t>It can be seen that the</w:t>
-      </w:r>
-      <w:proofErr w:type="gramEnd"/>
-      <w:r>
-        <w:t xml:space="preserve"> tweets shifted from caution</w:t>
+        <w:t xml:space="preserve"> a stacked bar chart in Fig. 1 to visualize the tweeting trends of different categories of tweets. It can be seen that the tweets shifted from caution</w:t>
       </w:r>
       <w:r>
         <w:t>s/advice</w:t>
@@ -2503,7 +2434,7 @@
       <w:hyperlink r:id="rId13" w:history="1">
         <w:r>
           <w:rPr>
-            <w:rStyle w:val="Hyperlink"/>
+            <w:rStyle w:val="af8"/>
           </w:rPr>
           <w:t>reported to be discontinuing</w:t>
         </w:r>
@@ -2858,15 +2789,7 @@
         <w:t>have identified</w:t>
       </w:r>
       <w:r>
-        <w:t xml:space="preserve"> four major categories: (a) Just tagging Harvey (</w:t>
-      </w:r>
-      <w:proofErr w:type="gramStart"/>
-      <w:r>
-        <w:t>e.g.</w:t>
-      </w:r>
-      <w:proofErr w:type="gramEnd"/>
-      <w:r>
-        <w:t xml:space="preserve"> #Harvey and #Hurricane2017); (b) Reporting News (e.g. #Breaking and #News); (c) Prayer and Support (e.g. #Houstonstrong and #HarveyRelief); and (d) Reflections (e.g. #Climatechange and #Trump)</w:t>
+        <w:t xml:space="preserve"> four major categories: (a) Just tagging Harvey (e.g. #Harvey and #Hurricane2017); (b) Reporting News (e.g. #Breaking and #News); (c) Prayer and Support (e.g. #Houstonstrong and #HarveyRelief); and (d) Reflections (e.g. #Climatechange and #Trump)</w:t>
       </w:r>
       <w:r>
         <w:t>. We can see that the mostly used hashtags are trivial in that only the Harvey disaster is mentioned. Prayer/</w:t>
@@ -3383,7 +3306,7 @@
     </w:p>
     <w:p>
       <w:pPr>
-        <w:pStyle w:val="Heading2"/>
+        <w:pStyle w:val="2"/>
       </w:pPr>
       <w:r>
         <w:t>C2. Lexile/Semantic Text Measures</w:t>
@@ -3899,13 +3822,8 @@
       <w:r>
         <w:t xml:space="preserve">ig. 5 visualizes the distribution of these measure statistics. </w:t>
       </w:r>
-      <w:proofErr w:type="gramStart"/>
-      <w:r>
-        <w:t>It can be seen that most</w:t>
-      </w:r>
-      <w:proofErr w:type="gramEnd"/>
-      <w:r>
-        <w:t xml:space="preserve"> of the measures follow either a </w:t>
+      <w:r>
+        <w:t xml:space="preserve">It can be seen that most of the measures follow either a </w:t>
       </w:r>
       <w:r>
         <w:t xml:space="preserve">skewed </w:t>
@@ -4567,7 +4485,7 @@
       <w:hyperlink r:id="rId20" w:history="1">
         <w:r>
           <w:rPr>
-            <w:rStyle w:val="Hyperlink"/>
+            <w:rStyle w:val="af8"/>
           </w:rPr>
           <w:t>this GIF</w:t>
         </w:r>
@@ -4578,7 +4496,7 @@
     </w:p>
     <w:p>
       <w:pPr>
-        <w:pStyle w:val="Heading2"/>
+        <w:pStyle w:val="2"/>
       </w:pPr>
       <w:r>
         <w:t>C3. Similarit</w:t>
@@ -5300,16 +5218,11 @@
       <w:r>
         <w:t xml:space="preserve"> disasters are </w:t>
       </w:r>
-      <w:proofErr w:type="gramStart"/>
       <w:r>
         <w:t>similar</w:t>
       </w:r>
       <w:r>
-        <w:t xml:space="preserve"> to</w:t>
-      </w:r>
-      <w:proofErr w:type="gramEnd"/>
-      <w:r>
-        <w:t xml:space="preserve"> each other;</w:t>
+        <w:t xml:space="preserve"> to each other;</w:t>
       </w:r>
       <w:r>
         <w:t xml:space="preserve"> here we employ Dynamic Time Warping (DTW), a similarity measure for time</w:t>
@@ -5375,15 +5288,7 @@
         <w:t>.</w:t>
       </w:r>
       <w:r>
-        <w:t xml:space="preserve"> It is </w:t>
-      </w:r>
-      <w:proofErr w:type="gramStart"/>
-      <w:r>
-        <w:t>fairly obvious</w:t>
-      </w:r>
-      <w:proofErr w:type="gramEnd"/>
-      <w:r>
-        <w:t xml:space="preserve"> that the tweeting pattern is very similar for the two earthquakes, with a final edit distance of 662; whereas for the earthquake-hurricane pair, it’s hard to find a match between the</w:t>
+        <w:t xml:space="preserve"> It is fairly obvious that the tweeting pattern is very similar for the two earthquakes, with a final edit distance of 662; whereas for the earthquake-hurricane pair, it’s hard to find a match between the</w:t>
       </w:r>
       <w:r>
         <w:t xml:space="preserve"> </w:t>
@@ -5443,15 +5348,7 @@
         <w:t xml:space="preserve">. </w:t>
       </w:r>
       <w:r>
-        <w:t xml:space="preserve">We can see </w:t>
-      </w:r>
-      <w:proofErr w:type="gramStart"/>
-      <w:r>
-        <w:t>that disasters</w:t>
-      </w:r>
-      <w:proofErr w:type="gramEnd"/>
-      <w:r>
-        <w:t xml:space="preserve"> of the same type indeed lead to a greater trend similarity, especially for earthquakes, floods and wildfires; on the other hand, there are also cases where different disaster types can yield similar trends, e.g. earthquake and wildfires.</w:t>
+        <w:t>We can see that disasters of the same type indeed lead to a greater trend similarity, especially for earthquakes, floods and wildfires; on the other hand, there are also cases where different disaster types can yield similar trends, e.g. earthquake and wildfires.</w:t>
       </w:r>
     </w:p>
     <w:p>
@@ -5462,7 +5359,7 @@
     </w:p>
     <w:p>
       <w:pPr>
-        <w:pStyle w:val="Heading1"/>
+        <w:pStyle w:val="1"/>
       </w:pPr>
       <w:bookmarkStart w:id="4" w:name="_Part_D._Social"/>
       <w:bookmarkEnd w:id="4"/>
@@ -5516,15 +5413,7 @@
       </w:r>
       <w:proofErr w:type="spellEnd"/>
       <w:r>
-        <w:t>. Two types of networks are analyzed: user-mention networks (</w:t>
-      </w:r>
-      <w:proofErr w:type="gramStart"/>
-      <w:r>
-        <w:t>i.e.</w:t>
-      </w:r>
-      <w:proofErr w:type="gramEnd"/>
-      <w:r>
-        <w:t xml:space="preserve"> “@user” embedded in tweets) and retweet networks. Again, we focus entirely on Harvey-based tweets, and all tweets unsuccessfully retrieved </w:t>
+        <w:t xml:space="preserve">. Two types of networks are analyzed: user-mention networks (i.e. “@user” embedded in tweets) and retweet networks. Again, we focus entirely on Harvey-based tweets, and all tweets unsuccessfully retrieved </w:t>
       </w:r>
       <w:r>
         <w:t>a</w:t>
@@ -5535,7 +5424,7 @@
     </w:p>
     <w:p>
       <w:pPr>
-        <w:pStyle w:val="Heading2"/>
+        <w:pStyle w:val="2"/>
       </w:pPr>
       <w:r>
         <w:t>D1. User-Mention Networks</w:t>
@@ -5871,15 +5760,7 @@
         <w:jc w:val="both"/>
       </w:pPr>
       <w:r>
-        <w:t>(1) All relationships are mutual and weighted (</w:t>
-      </w:r>
-      <w:proofErr w:type="gramStart"/>
-      <w:r>
-        <w:t>i.e.</w:t>
-      </w:r>
-      <w:proofErr w:type="gramEnd"/>
-      <w:r>
-        <w:t xml:space="preserve"> weighted and directed graph). It's not the best model, but it's what we can do with few data;</w:t>
+        <w:t>(1) All relationships are mutual and weighted (i.e. weighted and directed graph). It's not the best model, but it's what we can do with few data;</w:t>
       </w:r>
       <w:r>
         <w:br/>
@@ -6563,15 +6444,7 @@
         </mc:AlternateContent>
       </w:r>
       <w:r>
-        <w:t xml:space="preserve">The degree distribution follows the power law as expected, with </w:t>
-      </w:r>
-      <w:proofErr w:type="gramStart"/>
-      <w:r>
-        <w:t>the majority of</w:t>
-      </w:r>
-      <w:proofErr w:type="gramEnd"/>
-      <w:r>
-        <w:t xml:space="preserve"> users holding a degree of only one. The top 20 users with the largest degrees have been plotted in Fig. 12.</w:t>
+        <w:t>The degree distribution follows the power law as expected, with the majority of users holding a degree of only one. The top 20 users with the largest degrees have been plotted in Fig. 12.</w:t>
       </w:r>
       <w:r>
         <w:t xml:space="preserve"> Humanitarian organizations such as @Red</w:t>
@@ -6920,15 +6793,7 @@
       </w:r>
       <w:r>
         <w:lastRenderedPageBreak/>
-        <w:t xml:space="preserve">happens to be a freelance writer and photographer; Components #10 exhibits an almost </w:t>
-      </w:r>
-      <w:proofErr w:type="gramStart"/>
-      <w:r>
-        <w:t>strongly-connected</w:t>
-      </w:r>
-      <w:proofErr w:type="gramEnd"/>
-      <w:r>
-        <w:t xml:space="preserve"> network; Component # 11 exhibits a triadic network where </w:t>
+        <w:t xml:space="preserve">happens to be a freelance writer and photographer; Components #10 exhibits an almost strongly-connected network; Component # 11 exhibits a triadic network where </w:t>
       </w:r>
       <w:r>
         <w:t>@CoreLogicInc is a financial services company</w:t>
@@ -6939,7 +6804,7 @@
     </w:p>
     <w:p>
       <w:pPr>
-        <w:pStyle w:val="Heading2"/>
+        <w:pStyle w:val="2"/>
       </w:pPr>
       <w:r>
         <w:t xml:space="preserve">D2. </w:t>
@@ -7285,16 +7150,11 @@
       <w:r>
         <w:t xml:space="preserve"> users might repost anyone’s tweets, whether they know the person in reality or not, leading to a </w:t>
       </w:r>
-      <w:proofErr w:type="gramStart"/>
       <w:r>
         <w:t>randomly-</w:t>
       </w:r>
       <w:r>
-        <w:t>connected</w:t>
-      </w:r>
-      <w:proofErr w:type="gramEnd"/>
-      <w:r>
-        <w:t xml:space="preserve"> and </w:t>
+        <w:t xml:space="preserve">connected and </w:t>
       </w:r>
       <w:r>
         <w:t xml:space="preserve">very </w:t>
@@ -7690,7 +7550,7 @@
     </w:p>
     <w:p>
       <w:pPr>
-        <w:pStyle w:val="Heading1"/>
+        <w:pStyle w:val="1"/>
       </w:pPr>
       <w:bookmarkStart w:id="5" w:name="_Part_E._Supervised"/>
       <w:bookmarkEnd w:id="5"/>
@@ -7743,15 +7603,7 @@
         <w:t xml:space="preserve"> by their contents</w:t>
       </w:r>
       <w:r>
-        <w:t xml:space="preserve">, to match the </w:t>
-      </w:r>
-      <w:proofErr w:type="gramStart"/>
-      <w:r>
-        <w:t>manually-labeled</w:t>
-      </w:r>
-      <w:proofErr w:type="gramEnd"/>
-      <w:r>
-        <w:t xml:space="preserve"> categories (which can be found in the </w:t>
+        <w:t xml:space="preserve">, to match the manually-labeled categories (which can be found in the </w:t>
       </w:r>
       <w:r>
         <w:rPr>
@@ -7890,15 +7742,7 @@
         <w:t xml:space="preserve"> we decide to discard some of the </w:t>
       </w:r>
       <w:r>
-        <w:t xml:space="preserve">supervised learning including decision trees and </w:t>
-      </w:r>
-      <w:proofErr w:type="gramStart"/>
-      <w:r>
-        <w:t>fully-connected</w:t>
-      </w:r>
-      <w:proofErr w:type="gramEnd"/>
-      <w:r>
-        <w:t xml:space="preserve"> neural networks, which cannot fully exploit the series datatype and tends to be incompetent for large numbers of features (say </w:t>
+        <w:t xml:space="preserve">supervised learning including decision trees and fully-connected neural networks, which cannot fully exploit the series datatype and tends to be incompetent for large numbers of features (say </w:t>
       </w:r>
       <w:r>
         <w:t>1,</w:t>
@@ -7912,7 +7756,7 @@
     </w:p>
     <w:p>
       <w:pPr>
-        <w:pStyle w:val="Heading2"/>
+        <w:pStyle w:val="2"/>
       </w:pPr>
       <w:r>
         <w:t>E1. Logistic Regression</w:t>
@@ -7982,15 +7826,7 @@
         <w:t>s</w:t>
       </w:r>
       <w:r>
-        <w:t xml:space="preserve"> </w:t>
-      </w:r>
-      <w:proofErr w:type="gramStart"/>
-      <w:r>
-        <w:t>fairly well</w:t>
-      </w:r>
-      <w:proofErr w:type="gramEnd"/>
-      <w:r>
-        <w:t xml:space="preserve"> on the tweet dataset. It reache</w:t>
+        <w:t xml:space="preserve"> fairly well on the tweet dataset. It reache</w:t>
       </w:r>
       <w:r>
         <w:t>s</w:t>
@@ -8025,11 +7861,7 @@
         <w:t>W</w:t>
       </w:r>
       <w:r>
-        <w:t xml:space="preserve">e </w:t>
-      </w:r>
-      <w:proofErr w:type="gramStart"/>
-      <w:r>
-        <w:t>t</w:t>
+        <w:t>e t</w:t>
       </w:r>
       <w:r>
         <w:t>ake</w:t>
@@ -8041,11 +7873,7 @@
         <w:t>e</w:t>
       </w:r>
       <w:r>
-        <w:t>k</w:t>
-      </w:r>
-      <w:proofErr w:type="gramEnd"/>
-      <w:r>
-        <w:t xml:space="preserve"> at the topic words which</w:t>
+        <w:t>k at the topic words which</w:t>
       </w:r>
       <w:r>
         <w:t xml:space="preserve"> are most important</w:t>
@@ -8060,15 +7888,7 @@
         <w:t>each topic (</w:t>
       </w:r>
       <w:r>
-        <w:t xml:space="preserve">there is also an interactive version where you can select the topic you are interested </w:t>
-      </w:r>
-      <w:proofErr w:type="gramStart"/>
-      <w:r>
-        <w:t>in, and</w:t>
-      </w:r>
-      <w:proofErr w:type="gramEnd"/>
-      <w:r>
-        <w:t xml:space="preserve"> see t</w:t>
+        <w:t>there is also an interactive version where you can select the topic you are interested in, and see t</w:t>
       </w:r>
       <w:r>
         <w:t>he coefficient chart</w:t>
@@ -8085,7 +7905,7 @@
       <w:hyperlink r:id="rId29" w:history="1">
         <w:r>
           <w:rPr>
-            <w:rStyle w:val="Hyperlink"/>
+            <w:rStyle w:val="af8"/>
           </w:rPr>
           <w:t>here</w:t>
         </w:r>
@@ -8094,15 +7914,7 @@
         <w:t>).</w:t>
       </w:r>
       <w:r>
-        <w:t xml:space="preserve"> </w:t>
-      </w:r>
-      <w:proofErr w:type="gramStart"/>
-      <w:r>
-        <w:t>It can be seen that only</w:t>
-      </w:r>
-      <w:proofErr w:type="gramEnd"/>
-      <w:r>
-        <w:t xml:space="preserve"> a few words </w:t>
+        <w:t xml:space="preserve"> It can be seen that only a few words </w:t>
       </w:r>
       <w:r>
         <w:t>serve as</w:t>
@@ -8486,15 +8298,7 @@
         <w:t>As a side note</w:t>
       </w:r>
       <w:r>
-        <w:t xml:space="preserve">, we also explore whether the tweets can be traced back to disasters with logistic regression, </w:t>
-      </w:r>
-      <w:proofErr w:type="gramStart"/>
-      <w:r>
-        <w:t>i.e.</w:t>
-      </w:r>
-      <w:proofErr w:type="gramEnd"/>
-      <w:r>
-        <w:t xml:space="preserve"> use the </w:t>
+        <w:t xml:space="preserve">, we also explore whether the tweets can be traced back to disasters with logistic regression, i.e. use the </w:t>
       </w:r>
       <w:r>
         <w:rPr>
@@ -9182,7 +8986,7 @@
     </w:p>
     <w:p>
       <w:pPr>
-        <w:pStyle w:val="Heading2"/>
+        <w:pStyle w:val="2"/>
       </w:pPr>
       <w:r>
         <w:t>E2. Bi-LSTM</w:t>
@@ -9287,13 +9091,13 @@
       <w:hyperlink r:id="rId33" w:history="1">
         <w:r>
           <w:rPr>
-            <w:rStyle w:val="Hyperlink"/>
+            <w:rStyle w:val="af8"/>
           </w:rPr>
           <w:t>this text classification tutorial</w:t>
         </w:r>
         <w:r>
           <w:rPr>
-            <w:rStyle w:val="Hyperlink"/>
+            <w:rStyle w:val="af8"/>
           </w:rPr>
           <w:t xml:space="preserve"> </w:t>
         </w:r>
@@ -9451,15 +9255,7 @@
         <w:t xml:space="preserve"> </w:t>
       </w:r>
       <w:r>
-        <w:t xml:space="preserve">embedding layer, a Bi-LSTM layer, and a </w:t>
-      </w:r>
-      <w:proofErr w:type="gramStart"/>
-      <w:r>
-        <w:t>fully-connected</w:t>
-      </w:r>
-      <w:proofErr w:type="gramEnd"/>
-      <w:r>
-        <w:t xml:space="preserve"> layer for prediction. The schematic of this neural network architecture is shown in Fig. </w:t>
+        <w:t xml:space="preserve">embedding layer, a Bi-LSTM layer, and a fully-connected layer for prediction. The schematic of this neural network architecture is shown in Fig. </w:t>
       </w:r>
       <w:r>
         <w:t xml:space="preserve">19 (references </w:t>
@@ -9467,7 +9263,7 @@
       <w:hyperlink r:id="rId34" w:history="1">
         <w:r>
           <w:rPr>
-            <w:rStyle w:val="Hyperlink"/>
+            <w:rStyle w:val="af8"/>
           </w:rPr>
           <w:t>this article</w:t>
         </w:r>
@@ -9902,7 +9698,7 @@
                             <w:hyperlink r:id="rId37" w:history="1">
                               <w:r>
                                 <w:rPr>
-                                  <w:rStyle w:val="Hyperlink"/>
+                                  <w:rStyle w:val="af8"/>
                                   <w:b/>
                                   <w:sz w:val="16"/>
                                   <w:szCs w:val="16"/>
@@ -10040,7 +9836,7 @@
                       <w:hyperlink r:id="rId38" w:history="1">
                         <w:r>
                           <w:rPr>
-                            <w:rStyle w:val="Hyperlink"/>
+                            <w:rStyle w:val="af8"/>
                             <w:b/>
                             <w:sz w:val="16"/>
                             <w:szCs w:val="16"/>
@@ -10471,7 +10267,7 @@
     </w:p>
     <w:p>
       <w:pPr>
-        <w:pStyle w:val="Heading2"/>
+        <w:pStyle w:val="2"/>
       </w:pPr>
       <w:r>
         <w:t>E3. BERT</w:t>
@@ -10494,23 +10290,7 @@
         <w:t>Bidirectional Encoder Representations from Transformers (BERT</w:t>
       </w:r>
       <w:r>
-        <w:t xml:space="preserve">) is gradually becoming one of the go-to solutions for advanced natural language processing. Different from the above Bi-LSTM model which only requires a sequence of single words as inputs, BERT requires token embeddings, segment embeddings as well as position embeddings. The 3 types of inputs are then passed through the transformer </w:t>
-      </w:r>
-      <w:proofErr w:type="gramStart"/>
-      <w:r>
-        <w:t>encoder</w:t>
-      </w:r>
-      <w:proofErr w:type="gramEnd"/>
-      <w:r>
-        <w:t xml:space="preserve"> which is extremely complicated in architecture, and are transformed into vectors of a given shape. Finally, the vectors are passed through a dropout layer and a </w:t>
-      </w:r>
-      <w:proofErr w:type="gramStart"/>
-      <w:r>
-        <w:t>fully-connected</w:t>
-      </w:r>
-      <w:proofErr w:type="gramEnd"/>
-      <w:r>
-        <w:t xml:space="preserve"> layer for classification. </w:t>
+        <w:t xml:space="preserve">) is gradually becoming one of the go-to solutions for advanced natural language processing. Different from the above Bi-LSTM model which only requires a sequence of single words as inputs, BERT requires token embeddings, segment embeddings as well as position embeddings. The 3 types of inputs are then passed through the transformer encoder which is extremely complicated in architecture, and are transformed into vectors of a given shape. Finally, the vectors are passed through a dropout layer and a fully-connected layer for classification. </w:t>
       </w:r>
     </w:p>
     <w:p>
@@ -10814,7 +10594,7 @@
       <w:hyperlink r:id="rId41" w:history="1">
         <w:r>
           <w:rPr>
-            <w:rStyle w:val="Hyperlink"/>
+            <w:rStyle w:val="af8"/>
           </w:rPr>
           <w:t>the BERT tutorial on TensorFlow</w:t>
         </w:r>
@@ -11220,15 +11000,7 @@
         </mc:AlternateContent>
       </w:r>
       <w:r>
-        <w:t xml:space="preserve">process mostly shifts its focus on improving the final </w:t>
-      </w:r>
-      <w:proofErr w:type="gramStart"/>
-      <w:r>
-        <w:t>fully-connected</w:t>
-      </w:r>
-      <w:proofErr w:type="gramEnd"/>
-      <w:r>
-        <w:t xml:space="preserve"> layer.</w:t>
+        <w:t>process mostly shifts its focus on improving the final fully-connected layer.</w:t>
       </w:r>
     </w:p>
     <w:p>
@@ -11327,7 +11099,7 @@
     </w:p>
     <w:tbl>
       <w:tblPr>
-        <w:tblStyle w:val="PlainTable2"/>
+        <w:tblStyle w:val="21"/>
         <w:tblW w:w="0" w:type="auto"/>
         <w:tblLook w:val="04A0" w:firstRow="1" w:lastRow="0" w:firstColumn="1" w:lastColumn="0" w:noHBand="0" w:noVBand="1"/>
       </w:tblPr>
@@ -11873,7 +11645,7 @@
     </w:tbl>
     <w:p>
       <w:pPr>
-        <w:pStyle w:val="Heading2"/>
+        <w:pStyle w:val="2"/>
       </w:pPr>
       <w:r>
         <w:t>E4. Transfomers</w:t>
@@ -11889,7 +11661,7 @@
       <w:hyperlink r:id="rId43" w:history="1">
         <w:r>
           <w:rPr>
-            <w:rStyle w:val="Hyperlink"/>
+            <w:rStyle w:val="af8"/>
           </w:rPr>
           <w:t>Transformers family</w:t>
         </w:r>
@@ -11898,14 +11670,12 @@
         <w:t xml:space="preserve">. Since our task is a typical sequence classification problem, we utilized the following pretrained Bert variants from </w:t>
       </w:r>
       <w:hyperlink r:id="rId44" w:anchor="encoders-or-autoencoding-models" w:history="1">
-        <w:proofErr w:type="spellStart"/>
         <w:r>
           <w:rPr>
-            <w:rStyle w:val="Hyperlink"/>
+            <w:rStyle w:val="af8"/>
           </w:rPr>
           <w:t>huggingface</w:t>
         </w:r>
-        <w:proofErr w:type="spellEnd"/>
       </w:hyperlink>
       <w:r>
         <w:t xml:space="preserve"> which are good at such tasks.</w:t>
@@ -11949,7 +11719,7 @@
     </w:p>
     <w:tbl>
       <w:tblPr>
-        <w:tblStyle w:val="PlainTable2"/>
+        <w:tblStyle w:val="21"/>
         <w:tblW w:w="7560" w:type="dxa"/>
         <w:tblLayout w:type="fixed"/>
         <w:tblLook w:val="04A0" w:firstRow="1" w:lastRow="0" w:firstColumn="1" w:lastColumn="0" w:noHBand="0" w:noVBand="1"/>
@@ -12783,18 +12553,10 @@
         <w:t xml:space="preserve"> a much shorter training time. </w:t>
       </w:r>
       <w:r>
-        <w:t xml:space="preserve">By analyzing the trend of training and validation losses, </w:t>
-      </w:r>
-      <w:proofErr w:type="gramStart"/>
-      <w:r>
-        <w:t>a</w:t>
-      </w:r>
-      <w:r>
-        <w:t>ll of</w:t>
-      </w:r>
-      <w:proofErr w:type="gramEnd"/>
-      <w:r>
-        <w:t xml:space="preserve"> the models exhibited signs of overfitting after training for 3 epochs. Therefore, for our dataset it is probably sufficient to train for 3 epochs or less.</w:t>
+        <w:t>By analyzing the trend of training and validation losses, a</w:t>
+      </w:r>
+      <w:r>
+        <w:t>ll of the models exhibited signs of overfitting after training for 3 epochs. Therefore, for our dataset it is probably sufficient to train for 3 epochs or less.</w:t>
       </w:r>
     </w:p>
     <w:p>
@@ -12981,7 +12743,7 @@
       <w:hyperlink r:id="rId46" w:history="1">
         <w:r>
           <w:rPr>
-            <w:rStyle w:val="Hyperlink"/>
+            <w:rStyle w:val="af8"/>
           </w:rPr>
           <w:t>oversampling</w:t>
         </w:r>
@@ -13004,7 +12766,7 @@
     </w:p>
     <w:p>
       <w:pPr>
-        <w:pStyle w:val="Heading1"/>
+        <w:pStyle w:val="1"/>
       </w:pPr>
       <w:bookmarkStart w:id="6" w:name="_Part_F._Unsupervised"/>
       <w:bookmarkEnd w:id="6"/>
@@ -13183,15 +12945,7 @@
           <w:sz w:val="16"/>
           <w:szCs w:val="16"/>
         </w:rPr>
-        <w:t>2</w:t>
-      </w:r>
-      <w:r>
-        <w:rPr>
-          <w:b/>
-          <w:sz w:val="16"/>
-          <w:szCs w:val="16"/>
-        </w:rPr>
-        <w:t>4 Topic number selection by Non-Negative Matrix Factorization</w:t>
+        <w:t>24 Topic number selection by Non-Negative Matrix Factorization</w:t>
       </w:r>
     </w:p>
     <w:p>
@@ -13305,15 +13059,7 @@
           <w:sz w:val="16"/>
           <w:szCs w:val="16"/>
         </w:rPr>
-        <w:t>2</w:t>
-      </w:r>
-      <w:r>
-        <w:rPr>
-          <w:b/>
-          <w:sz w:val="16"/>
-          <w:szCs w:val="16"/>
-        </w:rPr>
-        <w:t>5 Relevance of each tweet with one of the topics.</w:t>
+        <w:t>25 Relevance of each tweet with one of the topics.</w:t>
       </w:r>
     </w:p>
     <w:p>
@@ -13730,15 +13476,7 @@
           <w:sz w:val="16"/>
           <w:szCs w:val="16"/>
         </w:rPr>
-        <w:t>2</w:t>
-      </w:r>
-      <w:r>
-        <w:rPr>
-          <w:b/>
-          <w:sz w:val="16"/>
-          <w:szCs w:val="16"/>
-        </w:rPr>
-        <w:t xml:space="preserve">6 Topic modeling results by </w:t>
+        <w:t xml:space="preserve">26 Topic modeling results by </w:t>
       </w:r>
       <w:r>
         <w:rPr>
@@ -13800,6 +13538,9 @@
           <w:tab w:val="left" w:pos="1110"/>
         </w:tabs>
         <w:jc w:val="both"/>
+        <w:rPr>
+          <w:rFonts w:hint="eastAsia"/>
+        </w:rPr>
       </w:pPr>
       <w:r>
         <w:t xml:space="preserve">Besides above, we found ‘help’ is the single word which contributed the most appearances. </w:t>
@@ -13815,19 +13556,12 @@
     </w:p>
     <w:p>
       <w:pPr>
-        <w:tabs>
-          <w:tab w:val="left" w:pos="1110"/>
-        </w:tabs>
-        <w:jc w:val="both"/>
-      </w:pPr>
-    </w:p>
-    <w:p>
-      <w:pPr>
-        <w:pStyle w:val="Heading1"/>
+        <w:pStyle w:val="1"/>
       </w:pPr>
       <w:bookmarkStart w:id="7" w:name="_Part_G._Conclusion"/>
       <w:bookmarkEnd w:id="7"/>
       <w:r>
+        <w:lastRenderedPageBreak/>
         <w:t>Part G. Conclusion</w:t>
       </w:r>
     </w:p>
@@ -13991,6 +13725,9 @@
     <w:p>
       <w:pPr>
         <w:jc w:val="both"/>
+        <w:rPr>
+          <w:rFonts w:hint="eastAsia"/>
+        </w:rPr>
       </w:pPr>
       <w:r>
         <w:t>A</w:t>
@@ -14023,7 +13760,99 @@
         <w:t xml:space="preserve"> Thank you.</w:t>
       </w:r>
     </w:p>
-    <w:p/>
+    <w:p>
+      <w:pPr>
+        <w:pStyle w:val="1"/>
+      </w:pPr>
+      <w:r>
+        <w:rPr>
+          <w:rFonts w:hint="eastAsia"/>
+        </w:rPr>
+        <w:t>APPENDIX</w:t>
+      </w:r>
+      <w:r>
+        <w:t>: Statement of Work</w:t>
+      </w:r>
+    </w:p>
+    <w:p>
+      <w:r>
+        <w:rPr>
+          <w:rFonts w:hint="eastAsia"/>
+        </w:rPr>
+        <w:t>H</w:t>
+      </w:r>
+      <w:r>
+        <w:t>aizhou Liu (</w:t>
+      </w:r>
+      <w:proofErr w:type="spellStart"/>
+      <w:r>
+        <w:t>haizhou</w:t>
+      </w:r>
+      <w:proofErr w:type="spellEnd"/>
+      <w:r>
+        <w:t>): Performed statistical analysis and network analysis. Cleaned up the codes and drafted the blogpost.</w:t>
+      </w:r>
+    </w:p>
+    <w:p>
+      <w:r>
+        <w:rPr>
+          <w:rFonts w:hint="eastAsia"/>
+        </w:rPr>
+        <w:t>D</w:t>
+      </w:r>
+      <w:r>
+        <w:t>i Lin (</w:t>
+      </w:r>
+      <w:proofErr w:type="spellStart"/>
+      <w:r>
+        <w:t>gooddata</w:t>
+      </w:r>
+      <w:proofErr w:type="spellEnd"/>
+      <w:r>
+        <w:t>): Performed supervised learning. Improved the blogpost and slides.</w:t>
+      </w:r>
+    </w:p>
+    <w:p>
+      <w:pPr>
+        <w:rPr>
+          <w:rFonts w:hint="eastAsia"/>
+        </w:rPr>
+      </w:pPr>
+      <w:r>
+        <w:rPr>
+          <w:rFonts w:hint="eastAsia"/>
+        </w:rPr>
+        <w:t>L</w:t>
+      </w:r>
+      <w:r>
+        <w:t>i Zhou (</w:t>
+      </w:r>
+      <w:proofErr w:type="spellStart"/>
+      <w:r>
+        <w:t>lizhoula</w:t>
+      </w:r>
+      <w:proofErr w:type="spellEnd"/>
+      <w:r>
+        <w:t xml:space="preserve">): Performed unsupervised learning. </w:t>
+      </w:r>
+      <w:r>
+        <w:t>Organized</w:t>
+      </w:r>
+      <w:r>
+        <w:t xml:space="preserve"> the standups</w:t>
+      </w:r>
+      <w:r>
+        <w:t xml:space="preserve"> </w:t>
+      </w:r>
+      <w:bookmarkStart w:id="8" w:name="_GoBack"/>
+      <w:bookmarkEnd w:id="8"/>
+      <w:r>
+        <w:t>and prepared the</w:t>
+      </w:r>
+      <w:r>
+        <w:t xml:space="preserve"> final presentation.</w:t>
+      </w:r>
+    </w:p>
     <w:sectPr>
       <w:headerReference w:type="even" r:id="rId54"/>
       <w:headerReference w:type="default" r:id="rId55"/>
@@ -14041,7 +13870,7 @@
 </file>
 
 <file path=word/endnotes.xml><?xml version="1.0" encoding="utf-8"?>
-<w:endnotes xmlns:wpc="http://schemas.microsoft.com/office/word/2010/wordprocessingCanvas" xmlns:cx="http://schemas.microsoft.com/office/drawing/2014/chartex" xmlns:cx1="http://schemas.microsoft.com/office/drawing/2015/9/8/chartex" xmlns:cx2="http://schemas.microsoft.com/office/drawing/2015/10/21/chartex" xmlns:cx3="http://schemas.microsoft.com/office/drawing/2016/5/9/chartex" xmlns:cx4="http://schemas.microsoft.com/office/drawing/2016/5/10/chartex" xmlns:cx5="http://schemas.microsoft.com/office/drawing/2016/5/11/chartex" xmlns:cx6="http://schemas.microsoft.com/office/drawing/2016/5/12/chartex" xmlns:cx7="http://schemas.microsoft.com/office/drawing/2016/5/13/chartex" xmlns:cx8="http://schemas.microsoft.com/office/drawing/2016/5/14/chartex" xmlns:mc="http://schemas.openxmlformats.org/markup-compatibility/2006" xmlns:aink="http://schemas.microsoft.com/office/drawing/2016/ink" xmlns:am3d="http://schemas.microsoft.com/office/drawing/2017/model3d" xmlns:o="urn:schemas-microsoft-com:office:office" xmlns:r="http://schemas.openxmlformats.org/officeDocument/2006/relationships" xmlns:m="http://schemas.openxmlformats.org/officeDocument/2006/math" xmlns:v="urn:schemas-microsoft-com:vml" xmlns:wp14="http://schemas.microsoft.com/office/word/2010/wordprocessingDrawing" xmlns:wp="http://schemas.openxmlformats.org/drawingml/2006/wordprocessingDrawing" xmlns:w10="urn:schemas-microsoft-com:office:word" xmlns:w="http://schemas.openxmlformats.org/wordprocessingml/2006/main" xmlns:w14="http://schemas.microsoft.com/office/word/2010/wordml" xmlns:w15="http://schemas.microsoft.com/office/word/2012/wordml" xmlns:w16cex="http://schemas.microsoft.com/office/word/2018/wordml/cex" xmlns:w16cid="http://schemas.microsoft.com/office/word/2016/wordml/cid" xmlns:w16="http://schemas.microsoft.com/office/word/2018/wordml" xmlns:w16sdtdh="http://schemas.microsoft.com/office/word/2020/wordml/sdtdatahash" xmlns:w16se="http://schemas.microsoft.com/office/word/2015/wordml/symex" xmlns:wpg="http://schemas.microsoft.com/office/word/2010/wordprocessingGroup" xmlns:wpi="http://schemas.microsoft.com/office/word/2010/wordprocessingInk" xmlns:wne="http://schemas.microsoft.com/office/word/2006/wordml" xmlns:wps="http://schemas.microsoft.com/office/word/2010/wordprocessingShape" mc:Ignorable="w14 w15 w16se w16cid w16 w16cex w16sdtdh wp14">
+<w:endnotes xmlns:wpc="http://schemas.microsoft.com/office/word/2010/wordprocessingCanvas" xmlns:cx="http://schemas.microsoft.com/office/drawing/2014/chartex" xmlns:cx1="http://schemas.microsoft.com/office/drawing/2015/9/8/chartex" xmlns:cx2="http://schemas.microsoft.com/office/drawing/2015/10/21/chartex" xmlns:cx3="http://schemas.microsoft.com/office/drawing/2016/5/9/chartex" xmlns:cx4="http://schemas.microsoft.com/office/drawing/2016/5/10/chartex" xmlns:cx5="http://schemas.microsoft.com/office/drawing/2016/5/11/chartex" xmlns:cx6="http://schemas.microsoft.com/office/drawing/2016/5/12/chartex" xmlns:cx7="http://schemas.microsoft.com/office/drawing/2016/5/13/chartex" xmlns:cx8="http://schemas.microsoft.com/office/drawing/2016/5/14/chartex" xmlns:mc="http://schemas.openxmlformats.org/markup-compatibility/2006" xmlns:aink="http://schemas.microsoft.com/office/drawing/2016/ink" xmlns:am3d="http://schemas.microsoft.com/office/drawing/2017/model3d" xmlns:o="urn:schemas-microsoft-com:office:office" xmlns:r="http://schemas.openxmlformats.org/officeDocument/2006/relationships" xmlns:m="http://schemas.openxmlformats.org/officeDocument/2006/math" xmlns:v="urn:schemas-microsoft-com:vml" xmlns:wp14="http://schemas.microsoft.com/office/word/2010/wordprocessingDrawing" xmlns:wp="http://schemas.openxmlformats.org/drawingml/2006/wordprocessingDrawing" xmlns:w10="urn:schemas-microsoft-com:office:word" xmlns:w="http://schemas.openxmlformats.org/wordprocessingml/2006/main" xmlns:w14="http://schemas.microsoft.com/office/word/2010/wordml" xmlns:w15="http://schemas.microsoft.com/office/word/2012/wordml" xmlns:w16cid="http://schemas.microsoft.com/office/word/2016/wordml/cid" xmlns:w16se="http://schemas.microsoft.com/office/word/2015/wordml/symex" xmlns:wpg="http://schemas.microsoft.com/office/word/2010/wordprocessingGroup" xmlns:wpi="http://schemas.microsoft.com/office/word/2010/wordprocessingInk" xmlns:wne="http://schemas.microsoft.com/office/word/2006/wordml" xmlns:wps="http://schemas.microsoft.com/office/word/2010/wordprocessingShape" mc:Ignorable="w14 w15 w16se w16cid wp14">
   <w:endnote w:type="separator" w:id="-1">
     <w:p>
       <w:pPr>
@@ -14066,42 +13895,42 @@
 </file>
 
 <file path=word/footer1.xml><?xml version="1.0" encoding="utf-8"?>
-<w:ftr xmlns:wpc="http://schemas.microsoft.com/office/word/2010/wordprocessingCanvas" xmlns:cx="http://schemas.microsoft.com/office/drawing/2014/chartex" xmlns:cx1="http://schemas.microsoft.com/office/drawing/2015/9/8/chartex" xmlns:cx2="http://schemas.microsoft.com/office/drawing/2015/10/21/chartex" xmlns:cx3="http://schemas.microsoft.com/office/drawing/2016/5/9/chartex" xmlns:cx4="http://schemas.microsoft.com/office/drawing/2016/5/10/chartex" xmlns:cx5="http://schemas.microsoft.com/office/drawing/2016/5/11/chartex" xmlns:cx6="http://schemas.microsoft.com/office/drawing/2016/5/12/chartex" xmlns:cx7="http://schemas.microsoft.com/office/drawing/2016/5/13/chartex" xmlns:cx8="http://schemas.microsoft.com/office/drawing/2016/5/14/chartex" xmlns:mc="http://schemas.openxmlformats.org/markup-compatibility/2006" xmlns:aink="http://schemas.microsoft.com/office/drawing/2016/ink" xmlns:am3d="http://schemas.microsoft.com/office/drawing/2017/model3d" xmlns:o="urn:schemas-microsoft-com:office:office" xmlns:r="http://schemas.openxmlformats.org/officeDocument/2006/relationships" xmlns:m="http://schemas.openxmlformats.org/officeDocument/2006/math" xmlns:v="urn:schemas-microsoft-com:vml" xmlns:wp14="http://schemas.microsoft.com/office/word/2010/wordprocessingDrawing" xmlns:wp="http://schemas.openxmlformats.org/drawingml/2006/wordprocessingDrawing" xmlns:w10="urn:schemas-microsoft-com:office:word" xmlns:w="http://schemas.openxmlformats.org/wordprocessingml/2006/main" xmlns:w14="http://schemas.microsoft.com/office/word/2010/wordml" xmlns:w15="http://schemas.microsoft.com/office/word/2012/wordml" xmlns:w16cex="http://schemas.microsoft.com/office/word/2018/wordml/cex" xmlns:w16cid="http://schemas.microsoft.com/office/word/2016/wordml/cid" xmlns:w16="http://schemas.microsoft.com/office/word/2018/wordml" xmlns:w16sdtdh="http://schemas.microsoft.com/office/word/2020/wordml/sdtdatahash" xmlns:w16se="http://schemas.microsoft.com/office/word/2015/wordml/symex" xmlns:wpg="http://schemas.microsoft.com/office/word/2010/wordprocessingGroup" xmlns:wpi="http://schemas.microsoft.com/office/word/2010/wordprocessingInk" xmlns:wne="http://schemas.microsoft.com/office/word/2006/wordml" xmlns:wps="http://schemas.microsoft.com/office/word/2010/wordprocessingShape" mc:Ignorable="w14 w15 w16se w16cid w16 w16cex w16sdtdh wp14">
+<w:ftr xmlns:wpc="http://schemas.microsoft.com/office/word/2010/wordprocessingCanvas" xmlns:cx="http://schemas.microsoft.com/office/drawing/2014/chartex" xmlns:cx1="http://schemas.microsoft.com/office/drawing/2015/9/8/chartex" xmlns:cx2="http://schemas.microsoft.com/office/drawing/2015/10/21/chartex" xmlns:cx3="http://schemas.microsoft.com/office/drawing/2016/5/9/chartex" xmlns:cx4="http://schemas.microsoft.com/office/drawing/2016/5/10/chartex" xmlns:cx5="http://schemas.microsoft.com/office/drawing/2016/5/11/chartex" xmlns:cx6="http://schemas.microsoft.com/office/drawing/2016/5/12/chartex" xmlns:cx7="http://schemas.microsoft.com/office/drawing/2016/5/13/chartex" xmlns:cx8="http://schemas.microsoft.com/office/drawing/2016/5/14/chartex" xmlns:mc="http://schemas.openxmlformats.org/markup-compatibility/2006" xmlns:aink="http://schemas.microsoft.com/office/drawing/2016/ink" xmlns:am3d="http://schemas.microsoft.com/office/drawing/2017/model3d" xmlns:o="urn:schemas-microsoft-com:office:office" xmlns:r="http://schemas.openxmlformats.org/officeDocument/2006/relationships" xmlns:m="http://schemas.openxmlformats.org/officeDocument/2006/math" xmlns:v="urn:schemas-microsoft-com:vml" xmlns:wp14="http://schemas.microsoft.com/office/word/2010/wordprocessingDrawing" xmlns:wp="http://schemas.openxmlformats.org/drawingml/2006/wordprocessingDrawing" xmlns:w10="urn:schemas-microsoft-com:office:word" xmlns:w="http://schemas.openxmlformats.org/wordprocessingml/2006/main" xmlns:w14="http://schemas.microsoft.com/office/word/2010/wordml" xmlns:w15="http://schemas.microsoft.com/office/word/2012/wordml" xmlns:w16cid="http://schemas.microsoft.com/office/word/2016/wordml/cid" xmlns:w16se="http://schemas.microsoft.com/office/word/2015/wordml/symex" xmlns:wpg="http://schemas.microsoft.com/office/word/2010/wordprocessingGroup" xmlns:wpi="http://schemas.microsoft.com/office/word/2010/wordprocessingInk" xmlns:wne="http://schemas.microsoft.com/office/word/2006/wordml" xmlns:wps="http://schemas.microsoft.com/office/word/2010/wordprocessingShape" mc:Ignorable="w14 w15 w16se w16cid wp14">
   <w:p>
     <w:pPr>
-      <w:pStyle w:val="Footer"/>
+      <w:pStyle w:val="af6"/>
     </w:pPr>
   </w:p>
 </w:ftr>
 </file>
 
 <file path=word/footer2.xml><?xml version="1.0" encoding="utf-8"?>
-<w:ftr xmlns:wpc="http://schemas.microsoft.com/office/word/2010/wordprocessingCanvas" xmlns:cx="http://schemas.microsoft.com/office/drawing/2014/chartex" xmlns:cx1="http://schemas.microsoft.com/office/drawing/2015/9/8/chartex" xmlns:cx2="http://schemas.microsoft.com/office/drawing/2015/10/21/chartex" xmlns:cx3="http://schemas.microsoft.com/office/drawing/2016/5/9/chartex" xmlns:cx4="http://schemas.microsoft.com/office/drawing/2016/5/10/chartex" xmlns:cx5="http://schemas.microsoft.com/office/drawing/2016/5/11/chartex" xmlns:cx6="http://schemas.microsoft.com/office/drawing/2016/5/12/chartex" xmlns:cx7="http://schemas.microsoft.com/office/drawing/2016/5/13/chartex" xmlns:cx8="http://schemas.microsoft.com/office/drawing/2016/5/14/chartex" xmlns:mc="http://schemas.openxmlformats.org/markup-compatibility/2006" xmlns:aink="http://schemas.microsoft.com/office/drawing/2016/ink" xmlns:am3d="http://schemas.microsoft.com/office/drawing/2017/model3d" xmlns:o="urn:schemas-microsoft-com:office:office" xmlns:r="http://schemas.openxmlformats.org/officeDocument/2006/relationships" xmlns:m="http://schemas.openxmlformats.org/officeDocument/2006/math" xmlns:v="urn:schemas-microsoft-com:vml" xmlns:wp14="http://schemas.microsoft.com/office/word/2010/wordprocessingDrawing" xmlns:wp="http://schemas.openxmlformats.org/drawingml/2006/wordprocessingDrawing" xmlns:w10="urn:schemas-microsoft-com:office:word" xmlns:w="http://schemas.openxmlformats.org/wordprocessingml/2006/main" xmlns:w14="http://schemas.microsoft.com/office/word/2010/wordml" xmlns:w15="http://schemas.microsoft.com/office/word/2012/wordml" xmlns:w16cex="http://schemas.microsoft.com/office/word/2018/wordml/cex" xmlns:w16cid="http://schemas.microsoft.com/office/word/2016/wordml/cid" xmlns:w16="http://schemas.microsoft.com/office/word/2018/wordml" xmlns:w16sdtdh="http://schemas.microsoft.com/office/word/2020/wordml/sdtdatahash" xmlns:w16se="http://schemas.microsoft.com/office/word/2015/wordml/symex" xmlns:wpg="http://schemas.microsoft.com/office/word/2010/wordprocessingGroup" xmlns:wpi="http://schemas.microsoft.com/office/word/2010/wordprocessingInk" xmlns:wne="http://schemas.microsoft.com/office/word/2006/wordml" xmlns:wps="http://schemas.microsoft.com/office/word/2010/wordprocessingShape" mc:Ignorable="w14 w15 w16se w16cid w16 w16cex w16sdtdh wp14">
+<w:ftr xmlns:wpc="http://schemas.microsoft.com/office/word/2010/wordprocessingCanvas" xmlns:cx="http://schemas.microsoft.com/office/drawing/2014/chartex" xmlns:cx1="http://schemas.microsoft.com/office/drawing/2015/9/8/chartex" xmlns:cx2="http://schemas.microsoft.com/office/drawing/2015/10/21/chartex" xmlns:cx3="http://schemas.microsoft.com/office/drawing/2016/5/9/chartex" xmlns:cx4="http://schemas.microsoft.com/office/drawing/2016/5/10/chartex" xmlns:cx5="http://schemas.microsoft.com/office/drawing/2016/5/11/chartex" xmlns:cx6="http://schemas.microsoft.com/office/drawing/2016/5/12/chartex" xmlns:cx7="http://schemas.microsoft.com/office/drawing/2016/5/13/chartex" xmlns:cx8="http://schemas.microsoft.com/office/drawing/2016/5/14/chartex" xmlns:mc="http://schemas.openxmlformats.org/markup-compatibility/2006" xmlns:aink="http://schemas.microsoft.com/office/drawing/2016/ink" xmlns:am3d="http://schemas.microsoft.com/office/drawing/2017/model3d" xmlns:o="urn:schemas-microsoft-com:office:office" xmlns:r="http://schemas.openxmlformats.org/officeDocument/2006/relationships" xmlns:m="http://schemas.openxmlformats.org/officeDocument/2006/math" xmlns:v="urn:schemas-microsoft-com:vml" xmlns:wp14="http://schemas.microsoft.com/office/word/2010/wordprocessingDrawing" xmlns:wp="http://schemas.openxmlformats.org/drawingml/2006/wordprocessingDrawing" xmlns:w10="urn:schemas-microsoft-com:office:word" xmlns:w="http://schemas.openxmlformats.org/wordprocessingml/2006/main" xmlns:w14="http://schemas.microsoft.com/office/word/2010/wordml" xmlns:w15="http://schemas.microsoft.com/office/word/2012/wordml" xmlns:w16cid="http://schemas.microsoft.com/office/word/2016/wordml/cid" xmlns:w16se="http://schemas.microsoft.com/office/word/2015/wordml/symex" xmlns:wpg="http://schemas.microsoft.com/office/word/2010/wordprocessingGroup" xmlns:wpi="http://schemas.microsoft.com/office/word/2010/wordprocessingInk" xmlns:wne="http://schemas.microsoft.com/office/word/2006/wordml" xmlns:wps="http://schemas.microsoft.com/office/word/2010/wordprocessingShape" mc:Ignorable="w14 w15 w16se w16cid wp14">
   <w:p>
     <w:pPr>
-      <w:pStyle w:val="Footer"/>
+      <w:pStyle w:val="af6"/>
     </w:pPr>
   </w:p>
   <w:p>
     <w:pPr>
-      <w:pStyle w:val="Footer"/>
+      <w:pStyle w:val="af6"/>
     </w:pPr>
   </w:p>
 </w:ftr>
 </file>
 
 <file path=word/footer3.xml><?xml version="1.0" encoding="utf-8"?>
-<w:ftr xmlns:wpc="http://schemas.microsoft.com/office/word/2010/wordprocessingCanvas" xmlns:cx="http://schemas.microsoft.com/office/drawing/2014/chartex" xmlns:cx1="http://schemas.microsoft.com/office/drawing/2015/9/8/chartex" xmlns:cx2="http://schemas.microsoft.com/office/drawing/2015/10/21/chartex" xmlns:cx3="http://schemas.microsoft.com/office/drawing/2016/5/9/chartex" xmlns:cx4="http://schemas.microsoft.com/office/drawing/2016/5/10/chartex" xmlns:cx5="http://schemas.microsoft.com/office/drawing/2016/5/11/chartex" xmlns:cx6="http://schemas.microsoft.com/office/drawing/2016/5/12/chartex" xmlns:cx7="http://schemas.microsoft.com/office/drawing/2016/5/13/chartex" xmlns:cx8="http://schemas.microsoft.com/office/drawing/2016/5/14/chartex" xmlns:mc="http://schemas.openxmlformats.org/markup-compatibility/2006" xmlns:aink="http://schemas.microsoft.com/office/drawing/2016/ink" xmlns:am3d="http://schemas.microsoft.com/office/drawing/2017/model3d" xmlns:o="urn:schemas-microsoft-com:office:office" xmlns:r="http://schemas.openxmlformats.org/officeDocument/2006/relationships" xmlns:m="http://schemas.openxmlformats.org/officeDocument/2006/math" xmlns:v="urn:schemas-microsoft-com:vml" xmlns:wp14="http://schemas.microsoft.com/office/word/2010/wordprocessingDrawing" xmlns:wp="http://schemas.openxmlformats.org/drawingml/2006/wordprocessingDrawing" xmlns:w10="urn:schemas-microsoft-com:office:word" xmlns:w="http://schemas.openxmlformats.org/wordprocessingml/2006/main" xmlns:w14="http://schemas.microsoft.com/office/word/2010/wordml" xmlns:w15="http://schemas.microsoft.com/office/word/2012/wordml" xmlns:w16cex="http://schemas.microsoft.com/office/word/2018/wordml/cex" xmlns:w16cid="http://schemas.microsoft.com/office/word/2016/wordml/cid" xmlns:w16="http://schemas.microsoft.com/office/word/2018/wordml" xmlns:w16sdtdh="http://schemas.microsoft.com/office/word/2020/wordml/sdtdatahash" xmlns:w16se="http://schemas.microsoft.com/office/word/2015/wordml/symex" xmlns:wpg="http://schemas.microsoft.com/office/word/2010/wordprocessingGroup" xmlns:wpi="http://schemas.microsoft.com/office/word/2010/wordprocessingInk" xmlns:wne="http://schemas.microsoft.com/office/word/2006/wordml" xmlns:wps="http://schemas.microsoft.com/office/word/2010/wordprocessingShape" mc:Ignorable="w14 w15 w16se w16cid w16 w16cex w16sdtdh wp14">
+<w:ftr xmlns:wpc="http://schemas.microsoft.com/office/word/2010/wordprocessingCanvas" xmlns:cx="http://schemas.microsoft.com/office/drawing/2014/chartex" xmlns:cx1="http://schemas.microsoft.com/office/drawing/2015/9/8/chartex" xmlns:cx2="http://schemas.microsoft.com/office/drawing/2015/10/21/chartex" xmlns:cx3="http://schemas.microsoft.com/office/drawing/2016/5/9/chartex" xmlns:cx4="http://schemas.microsoft.com/office/drawing/2016/5/10/chartex" xmlns:cx5="http://schemas.microsoft.com/office/drawing/2016/5/11/chartex" xmlns:cx6="http://schemas.microsoft.com/office/drawing/2016/5/12/chartex" xmlns:cx7="http://schemas.microsoft.com/office/drawing/2016/5/13/chartex" xmlns:cx8="http://schemas.microsoft.com/office/drawing/2016/5/14/chartex" xmlns:mc="http://schemas.openxmlformats.org/markup-compatibility/2006" xmlns:aink="http://schemas.microsoft.com/office/drawing/2016/ink" xmlns:am3d="http://schemas.microsoft.com/office/drawing/2017/model3d" xmlns:o="urn:schemas-microsoft-com:office:office" xmlns:r="http://schemas.openxmlformats.org/officeDocument/2006/relationships" xmlns:m="http://schemas.openxmlformats.org/officeDocument/2006/math" xmlns:v="urn:schemas-microsoft-com:vml" xmlns:wp14="http://schemas.microsoft.com/office/word/2010/wordprocessingDrawing" xmlns:wp="http://schemas.openxmlformats.org/drawingml/2006/wordprocessingDrawing" xmlns:w10="urn:schemas-microsoft-com:office:word" xmlns:w="http://schemas.openxmlformats.org/wordprocessingml/2006/main" xmlns:w14="http://schemas.microsoft.com/office/word/2010/wordml" xmlns:w15="http://schemas.microsoft.com/office/word/2012/wordml" xmlns:w16cid="http://schemas.microsoft.com/office/word/2016/wordml/cid" xmlns:w16se="http://schemas.microsoft.com/office/word/2015/wordml/symex" xmlns:wpg="http://schemas.microsoft.com/office/word/2010/wordprocessingGroup" xmlns:wpi="http://schemas.microsoft.com/office/word/2010/wordprocessingInk" xmlns:wne="http://schemas.microsoft.com/office/word/2006/wordml" xmlns:wps="http://schemas.microsoft.com/office/word/2010/wordprocessingShape" mc:Ignorable="w14 w15 w16se w16cid wp14">
   <w:p>
     <w:pPr>
-      <w:pStyle w:val="Footer"/>
+      <w:pStyle w:val="af6"/>
     </w:pPr>
   </w:p>
 </w:ftr>
 </file>
 
 <file path=word/footnotes.xml><?xml version="1.0" encoding="utf-8"?>
-<w:footnotes xmlns:wpc="http://schemas.microsoft.com/office/word/2010/wordprocessingCanvas" xmlns:cx="http://schemas.microsoft.com/office/drawing/2014/chartex" xmlns:cx1="http://schemas.microsoft.com/office/drawing/2015/9/8/chartex" xmlns:cx2="http://schemas.microsoft.com/office/drawing/2015/10/21/chartex" xmlns:cx3="http://schemas.microsoft.com/office/drawing/2016/5/9/chartex" xmlns:cx4="http://schemas.microsoft.com/office/drawing/2016/5/10/chartex" xmlns:cx5="http://schemas.microsoft.com/office/drawing/2016/5/11/chartex" xmlns:cx6="http://schemas.microsoft.com/office/drawing/2016/5/12/chartex" xmlns:cx7="http://schemas.microsoft.com/office/drawing/2016/5/13/chartex" xmlns:cx8="http://schemas.microsoft.com/office/drawing/2016/5/14/chartex" xmlns:mc="http://schemas.openxmlformats.org/markup-compatibility/2006" xmlns:aink="http://schemas.microsoft.com/office/drawing/2016/ink" xmlns:am3d="http://schemas.microsoft.com/office/drawing/2017/model3d" xmlns:o="urn:schemas-microsoft-com:office:office" xmlns:r="http://schemas.openxmlformats.org/officeDocument/2006/relationships" xmlns:m="http://schemas.openxmlformats.org/officeDocument/2006/math" xmlns:v="urn:schemas-microsoft-com:vml" xmlns:wp14="http://schemas.microsoft.com/office/word/2010/wordprocessingDrawing" xmlns:wp="http://schemas.openxmlformats.org/drawingml/2006/wordprocessingDrawing" xmlns:w10="urn:schemas-microsoft-com:office:word" xmlns:w="http://schemas.openxmlformats.org/wordprocessingml/2006/main" xmlns:w14="http://schemas.microsoft.com/office/word/2010/wordml" xmlns:w15="http://schemas.microsoft.com/office/word/2012/wordml" xmlns:w16cex="http://schemas.microsoft.com/office/word/2018/wordml/cex" xmlns:w16cid="http://schemas.microsoft.com/office/word/2016/wordml/cid" xmlns:w16="http://schemas.microsoft.com/office/word/2018/wordml" xmlns:w16sdtdh="http://schemas.microsoft.com/office/word/2020/wordml/sdtdatahash" xmlns:w16se="http://schemas.microsoft.com/office/word/2015/wordml/symex" xmlns:wpg="http://schemas.microsoft.com/office/word/2010/wordprocessingGroup" xmlns:wpi="http://schemas.microsoft.com/office/word/2010/wordprocessingInk" xmlns:wne="http://schemas.microsoft.com/office/word/2006/wordml" xmlns:wps="http://schemas.microsoft.com/office/word/2010/wordprocessingShape" mc:Ignorable="w14 w15 w16se w16cid w16 w16cex w16sdtdh wp14">
+<w:footnotes xmlns:wpc="http://schemas.microsoft.com/office/word/2010/wordprocessingCanvas" xmlns:cx="http://schemas.microsoft.com/office/drawing/2014/chartex" xmlns:cx1="http://schemas.microsoft.com/office/drawing/2015/9/8/chartex" xmlns:cx2="http://schemas.microsoft.com/office/drawing/2015/10/21/chartex" xmlns:cx3="http://schemas.microsoft.com/office/drawing/2016/5/9/chartex" xmlns:cx4="http://schemas.microsoft.com/office/drawing/2016/5/10/chartex" xmlns:cx5="http://schemas.microsoft.com/office/drawing/2016/5/11/chartex" xmlns:cx6="http://schemas.microsoft.com/office/drawing/2016/5/12/chartex" xmlns:cx7="http://schemas.microsoft.com/office/drawing/2016/5/13/chartex" xmlns:cx8="http://schemas.microsoft.com/office/drawing/2016/5/14/chartex" xmlns:mc="http://schemas.openxmlformats.org/markup-compatibility/2006" xmlns:aink="http://schemas.microsoft.com/office/drawing/2016/ink" xmlns:am3d="http://schemas.microsoft.com/office/drawing/2017/model3d" xmlns:o="urn:schemas-microsoft-com:office:office" xmlns:r="http://schemas.openxmlformats.org/officeDocument/2006/relationships" xmlns:m="http://schemas.openxmlformats.org/officeDocument/2006/math" xmlns:v="urn:schemas-microsoft-com:vml" xmlns:wp14="http://schemas.microsoft.com/office/word/2010/wordprocessingDrawing" xmlns:wp="http://schemas.openxmlformats.org/drawingml/2006/wordprocessingDrawing" xmlns:w10="urn:schemas-microsoft-com:office:word" xmlns:w="http://schemas.openxmlformats.org/wordprocessingml/2006/main" xmlns:w14="http://schemas.microsoft.com/office/word/2010/wordml" xmlns:w15="http://schemas.microsoft.com/office/word/2012/wordml" xmlns:w16cid="http://schemas.microsoft.com/office/word/2016/wordml/cid" xmlns:w16se="http://schemas.microsoft.com/office/word/2015/wordml/symex" xmlns:wpg="http://schemas.microsoft.com/office/word/2010/wordprocessingGroup" xmlns:wpi="http://schemas.microsoft.com/office/word/2010/wordprocessingInk" xmlns:wne="http://schemas.microsoft.com/office/word/2006/wordml" xmlns:wps="http://schemas.microsoft.com/office/word/2010/wordprocessingShape" mc:Ignorable="w14 w15 w16se w16cid wp14">
   <w:footnote w:type="separator" w:id="-1">
     <w:p>
       <w:pPr>
@@ -14126,17 +13955,17 @@
 </file>
 
 <file path=word/header1.xml><?xml version="1.0" encoding="utf-8"?>
-<w:hdr xmlns:wpc="http://schemas.microsoft.com/office/word/2010/wordprocessingCanvas" xmlns:cx="http://schemas.microsoft.com/office/drawing/2014/chartex" xmlns:cx1="http://schemas.microsoft.com/office/drawing/2015/9/8/chartex" xmlns:cx2="http://schemas.microsoft.com/office/drawing/2015/10/21/chartex" xmlns:cx3="http://schemas.microsoft.com/office/drawing/2016/5/9/chartex" xmlns:cx4="http://schemas.microsoft.com/office/drawing/2016/5/10/chartex" xmlns:cx5="http://schemas.microsoft.com/office/drawing/2016/5/11/chartex" xmlns:cx6="http://schemas.microsoft.com/office/drawing/2016/5/12/chartex" xmlns:cx7="http://schemas.microsoft.com/office/drawing/2016/5/13/chartex" xmlns:cx8="http://schemas.microsoft.com/office/drawing/2016/5/14/chartex" xmlns:mc="http://schemas.openxmlformats.org/markup-compatibility/2006" xmlns:aink="http://schemas.microsoft.com/office/drawing/2016/ink" xmlns:am3d="http://schemas.microsoft.com/office/drawing/2017/model3d" xmlns:o="urn:schemas-microsoft-com:office:office" xmlns:r="http://schemas.openxmlformats.org/officeDocument/2006/relationships" xmlns:m="http://schemas.openxmlformats.org/officeDocument/2006/math" xmlns:v="urn:schemas-microsoft-com:vml" xmlns:wp14="http://schemas.microsoft.com/office/word/2010/wordprocessingDrawing" xmlns:wp="http://schemas.openxmlformats.org/drawingml/2006/wordprocessingDrawing" xmlns:w10="urn:schemas-microsoft-com:office:word" xmlns:w="http://schemas.openxmlformats.org/wordprocessingml/2006/main" xmlns:w14="http://schemas.microsoft.com/office/word/2010/wordml" xmlns:w15="http://schemas.microsoft.com/office/word/2012/wordml" xmlns:w16cex="http://schemas.microsoft.com/office/word/2018/wordml/cex" xmlns:w16cid="http://schemas.microsoft.com/office/word/2016/wordml/cid" xmlns:w16="http://schemas.microsoft.com/office/word/2018/wordml" xmlns:w16sdtdh="http://schemas.microsoft.com/office/word/2020/wordml/sdtdatahash" xmlns:w16se="http://schemas.microsoft.com/office/word/2015/wordml/symex" xmlns:wpg="http://schemas.microsoft.com/office/word/2010/wordprocessingGroup" xmlns:wpi="http://schemas.microsoft.com/office/word/2010/wordprocessingInk" xmlns:wne="http://schemas.microsoft.com/office/word/2006/wordml" xmlns:wps="http://schemas.microsoft.com/office/word/2010/wordprocessingShape" mc:Ignorable="w14 w15 w16se w16cid w16 w16cex w16sdtdh wp14">
+<w:hdr xmlns:wpc="http://schemas.microsoft.com/office/word/2010/wordprocessingCanvas" xmlns:cx="http://schemas.microsoft.com/office/drawing/2014/chartex" xmlns:cx1="http://schemas.microsoft.com/office/drawing/2015/9/8/chartex" xmlns:cx2="http://schemas.microsoft.com/office/drawing/2015/10/21/chartex" xmlns:cx3="http://schemas.microsoft.com/office/drawing/2016/5/9/chartex" xmlns:cx4="http://schemas.microsoft.com/office/drawing/2016/5/10/chartex" xmlns:cx5="http://schemas.microsoft.com/office/drawing/2016/5/11/chartex" xmlns:cx6="http://schemas.microsoft.com/office/drawing/2016/5/12/chartex" xmlns:cx7="http://schemas.microsoft.com/office/drawing/2016/5/13/chartex" xmlns:cx8="http://schemas.microsoft.com/office/drawing/2016/5/14/chartex" xmlns:mc="http://schemas.openxmlformats.org/markup-compatibility/2006" xmlns:aink="http://schemas.microsoft.com/office/drawing/2016/ink" xmlns:am3d="http://schemas.microsoft.com/office/drawing/2017/model3d" xmlns:o="urn:schemas-microsoft-com:office:office" xmlns:r="http://schemas.openxmlformats.org/officeDocument/2006/relationships" xmlns:m="http://schemas.openxmlformats.org/officeDocument/2006/math" xmlns:v="urn:schemas-microsoft-com:vml" xmlns:wp14="http://schemas.microsoft.com/office/word/2010/wordprocessingDrawing" xmlns:wp="http://schemas.openxmlformats.org/drawingml/2006/wordprocessingDrawing" xmlns:w10="urn:schemas-microsoft-com:office:word" xmlns:w="http://schemas.openxmlformats.org/wordprocessingml/2006/main" xmlns:w14="http://schemas.microsoft.com/office/word/2010/wordml" xmlns:w15="http://schemas.microsoft.com/office/word/2012/wordml" xmlns:w16cid="http://schemas.microsoft.com/office/word/2016/wordml/cid" xmlns:w16se="http://schemas.microsoft.com/office/word/2015/wordml/symex" xmlns:wpg="http://schemas.microsoft.com/office/word/2010/wordprocessingGroup" xmlns:wpi="http://schemas.microsoft.com/office/word/2010/wordprocessingInk" xmlns:wne="http://schemas.microsoft.com/office/word/2006/wordml" xmlns:wps="http://schemas.microsoft.com/office/word/2010/wordprocessingShape" mc:Ignorable="w14 w15 w16se w16cid wp14">
   <w:p>
     <w:pPr>
-      <w:pStyle w:val="Header"/>
+      <w:pStyle w:val="af4"/>
     </w:pPr>
   </w:p>
 </w:hdr>
 </file>
 
 <file path=word/header2.xml><?xml version="1.0" encoding="utf-8"?>
-<w:hdr xmlns:wpc="http://schemas.microsoft.com/office/word/2010/wordprocessingCanvas" xmlns:cx="http://schemas.microsoft.com/office/drawing/2014/chartex" xmlns:cx1="http://schemas.microsoft.com/office/drawing/2015/9/8/chartex" xmlns:cx2="http://schemas.microsoft.com/office/drawing/2015/10/21/chartex" xmlns:cx3="http://schemas.microsoft.com/office/drawing/2016/5/9/chartex" xmlns:cx4="http://schemas.microsoft.com/office/drawing/2016/5/10/chartex" xmlns:cx5="http://schemas.microsoft.com/office/drawing/2016/5/11/chartex" xmlns:cx6="http://schemas.microsoft.com/office/drawing/2016/5/12/chartex" xmlns:cx7="http://schemas.microsoft.com/office/drawing/2016/5/13/chartex" xmlns:cx8="http://schemas.microsoft.com/office/drawing/2016/5/14/chartex" xmlns:mc="http://schemas.openxmlformats.org/markup-compatibility/2006" xmlns:aink="http://schemas.microsoft.com/office/drawing/2016/ink" xmlns:am3d="http://schemas.microsoft.com/office/drawing/2017/model3d" xmlns:o="urn:schemas-microsoft-com:office:office" xmlns:r="http://schemas.openxmlformats.org/officeDocument/2006/relationships" xmlns:m="http://schemas.openxmlformats.org/officeDocument/2006/math" xmlns:v="urn:schemas-microsoft-com:vml" xmlns:wp14="http://schemas.microsoft.com/office/word/2010/wordprocessingDrawing" xmlns:wp="http://schemas.openxmlformats.org/drawingml/2006/wordprocessingDrawing" xmlns:w10="urn:schemas-microsoft-com:office:word" xmlns:w="http://schemas.openxmlformats.org/wordprocessingml/2006/main" xmlns:w14="http://schemas.microsoft.com/office/word/2010/wordml" xmlns:w15="http://schemas.microsoft.com/office/word/2012/wordml" xmlns:w16cex="http://schemas.microsoft.com/office/word/2018/wordml/cex" xmlns:w16cid="http://schemas.microsoft.com/office/word/2016/wordml/cid" xmlns:w16="http://schemas.microsoft.com/office/word/2018/wordml" xmlns:w16sdtdh="http://schemas.microsoft.com/office/word/2020/wordml/sdtdatahash" xmlns:w16se="http://schemas.microsoft.com/office/word/2015/wordml/symex" xmlns:wpg="http://schemas.microsoft.com/office/word/2010/wordprocessingGroup" xmlns:wpi="http://schemas.microsoft.com/office/word/2010/wordprocessingInk" xmlns:wne="http://schemas.microsoft.com/office/word/2006/wordml" xmlns:wps="http://schemas.microsoft.com/office/word/2010/wordprocessingShape" mc:Ignorable="w14 w15 w16se w16cid w16 w16cex w16sdtdh wp14">
+<w:hdr xmlns:wpc="http://schemas.microsoft.com/office/word/2010/wordprocessingCanvas" xmlns:cx="http://schemas.microsoft.com/office/drawing/2014/chartex" xmlns:cx1="http://schemas.microsoft.com/office/drawing/2015/9/8/chartex" xmlns:cx2="http://schemas.microsoft.com/office/drawing/2015/10/21/chartex" xmlns:cx3="http://schemas.microsoft.com/office/drawing/2016/5/9/chartex" xmlns:cx4="http://schemas.microsoft.com/office/drawing/2016/5/10/chartex" xmlns:cx5="http://schemas.microsoft.com/office/drawing/2016/5/11/chartex" xmlns:cx6="http://schemas.microsoft.com/office/drawing/2016/5/12/chartex" xmlns:cx7="http://schemas.microsoft.com/office/drawing/2016/5/13/chartex" xmlns:cx8="http://schemas.microsoft.com/office/drawing/2016/5/14/chartex" xmlns:mc="http://schemas.openxmlformats.org/markup-compatibility/2006" xmlns:aink="http://schemas.microsoft.com/office/drawing/2016/ink" xmlns:am3d="http://schemas.microsoft.com/office/drawing/2017/model3d" xmlns:o="urn:schemas-microsoft-com:office:office" xmlns:r="http://schemas.openxmlformats.org/officeDocument/2006/relationships" xmlns:m="http://schemas.openxmlformats.org/officeDocument/2006/math" xmlns:v="urn:schemas-microsoft-com:vml" xmlns:wp14="http://schemas.microsoft.com/office/word/2010/wordprocessingDrawing" xmlns:wp="http://schemas.openxmlformats.org/drawingml/2006/wordprocessingDrawing" xmlns:w10="urn:schemas-microsoft-com:office:word" xmlns:w="http://schemas.openxmlformats.org/wordprocessingml/2006/main" xmlns:w14="http://schemas.microsoft.com/office/word/2010/wordml" xmlns:w15="http://schemas.microsoft.com/office/word/2012/wordml" xmlns:w16cid="http://schemas.microsoft.com/office/word/2016/wordml/cid" xmlns:w16se="http://schemas.microsoft.com/office/word/2015/wordml/symex" xmlns:wpg="http://schemas.microsoft.com/office/word/2010/wordprocessingGroup" xmlns:wpi="http://schemas.microsoft.com/office/word/2010/wordprocessingInk" xmlns:wne="http://schemas.microsoft.com/office/word/2006/wordml" xmlns:wps="http://schemas.microsoft.com/office/word/2010/wordprocessingShape" mc:Ignorable="w14 w15 w16se w16cid wp14">
   <w:sdt>
     <w:sdtPr>
       <w:id w:val="1825691444"/>
@@ -14149,7 +13978,7 @@
     <w:sdtContent>
       <w:p>
         <w:pPr>
-          <w:pStyle w:val="Header"/>
+          <w:pStyle w:val="af4"/>
           <w:pBdr>
             <w:bottom w:val="none" w:sz="0" w:space="0" w:color="auto"/>
           </w:pBdr>
@@ -14180,17 +14009,17 @@
 </file>
 
 <file path=word/header3.xml><?xml version="1.0" encoding="utf-8"?>
-<w:hdr xmlns:wpc="http://schemas.microsoft.com/office/word/2010/wordprocessingCanvas" xmlns:cx="http://schemas.microsoft.com/office/drawing/2014/chartex" xmlns:cx1="http://schemas.microsoft.com/office/drawing/2015/9/8/chartex" xmlns:cx2="http://schemas.microsoft.com/office/drawing/2015/10/21/chartex" xmlns:cx3="http://schemas.microsoft.com/office/drawing/2016/5/9/chartex" xmlns:cx4="http://schemas.microsoft.com/office/drawing/2016/5/10/chartex" xmlns:cx5="http://schemas.microsoft.com/office/drawing/2016/5/11/chartex" xmlns:cx6="http://schemas.microsoft.com/office/drawing/2016/5/12/chartex" xmlns:cx7="http://schemas.microsoft.com/office/drawing/2016/5/13/chartex" xmlns:cx8="http://schemas.microsoft.com/office/drawing/2016/5/14/chartex" xmlns:mc="http://schemas.openxmlformats.org/markup-compatibility/2006" xmlns:aink="http://schemas.microsoft.com/office/drawing/2016/ink" xmlns:am3d="http://schemas.microsoft.com/office/drawing/2017/model3d" xmlns:o="urn:schemas-microsoft-com:office:office" xmlns:r="http://schemas.openxmlformats.org/officeDocument/2006/relationships" xmlns:m="http://schemas.openxmlformats.org/officeDocument/2006/math" xmlns:v="urn:schemas-microsoft-com:vml" xmlns:wp14="http://schemas.microsoft.com/office/word/2010/wordprocessingDrawing" xmlns:wp="http://schemas.openxmlformats.org/drawingml/2006/wordprocessingDrawing" xmlns:w10="urn:schemas-microsoft-com:office:word" xmlns:w="http://schemas.openxmlformats.org/wordprocessingml/2006/main" xmlns:w14="http://schemas.microsoft.com/office/word/2010/wordml" xmlns:w15="http://schemas.microsoft.com/office/word/2012/wordml" xmlns:w16cex="http://schemas.microsoft.com/office/word/2018/wordml/cex" xmlns:w16cid="http://schemas.microsoft.com/office/word/2016/wordml/cid" xmlns:w16="http://schemas.microsoft.com/office/word/2018/wordml" xmlns:w16sdtdh="http://schemas.microsoft.com/office/word/2020/wordml/sdtdatahash" xmlns:w16se="http://schemas.microsoft.com/office/word/2015/wordml/symex" xmlns:wpg="http://schemas.microsoft.com/office/word/2010/wordprocessingGroup" xmlns:wpi="http://schemas.microsoft.com/office/word/2010/wordprocessingInk" xmlns:wne="http://schemas.microsoft.com/office/word/2006/wordml" xmlns:wps="http://schemas.microsoft.com/office/word/2010/wordprocessingShape" mc:Ignorable="w14 w15 w16se w16cid w16 w16cex w16sdtdh wp14">
+<w:hdr xmlns:wpc="http://schemas.microsoft.com/office/word/2010/wordprocessingCanvas" xmlns:cx="http://schemas.microsoft.com/office/drawing/2014/chartex" xmlns:cx1="http://schemas.microsoft.com/office/drawing/2015/9/8/chartex" xmlns:cx2="http://schemas.microsoft.com/office/drawing/2015/10/21/chartex" xmlns:cx3="http://schemas.microsoft.com/office/drawing/2016/5/9/chartex" xmlns:cx4="http://schemas.microsoft.com/office/drawing/2016/5/10/chartex" xmlns:cx5="http://schemas.microsoft.com/office/drawing/2016/5/11/chartex" xmlns:cx6="http://schemas.microsoft.com/office/drawing/2016/5/12/chartex" xmlns:cx7="http://schemas.microsoft.com/office/drawing/2016/5/13/chartex" xmlns:cx8="http://schemas.microsoft.com/office/drawing/2016/5/14/chartex" xmlns:mc="http://schemas.openxmlformats.org/markup-compatibility/2006" xmlns:aink="http://schemas.microsoft.com/office/drawing/2016/ink" xmlns:am3d="http://schemas.microsoft.com/office/drawing/2017/model3d" xmlns:o="urn:schemas-microsoft-com:office:office" xmlns:r="http://schemas.openxmlformats.org/officeDocument/2006/relationships" xmlns:m="http://schemas.openxmlformats.org/officeDocument/2006/math" xmlns:v="urn:schemas-microsoft-com:vml" xmlns:wp14="http://schemas.microsoft.com/office/word/2010/wordprocessingDrawing" xmlns:wp="http://schemas.openxmlformats.org/drawingml/2006/wordprocessingDrawing" xmlns:w10="urn:schemas-microsoft-com:office:word" xmlns:w="http://schemas.openxmlformats.org/wordprocessingml/2006/main" xmlns:w14="http://schemas.microsoft.com/office/word/2010/wordml" xmlns:w15="http://schemas.microsoft.com/office/word/2012/wordml" xmlns:w16cid="http://schemas.microsoft.com/office/word/2016/wordml/cid" xmlns:w16se="http://schemas.microsoft.com/office/word/2015/wordml/symex" xmlns:wpg="http://schemas.microsoft.com/office/word/2010/wordprocessingGroup" xmlns:wpi="http://schemas.microsoft.com/office/word/2010/wordprocessingInk" xmlns:wne="http://schemas.microsoft.com/office/word/2006/wordml" xmlns:wps="http://schemas.microsoft.com/office/word/2010/wordprocessingShape" mc:Ignorable="w14 w15 w16se w16cid wp14">
   <w:p>
     <w:pPr>
-      <w:pStyle w:val="Header"/>
+      <w:pStyle w:val="af4"/>
     </w:pPr>
   </w:p>
 </w:hdr>
 </file>
 
 <file path=word/styles.xml><?xml version="1.0" encoding="utf-8"?>
-<w:styles xmlns:mc="http://schemas.openxmlformats.org/markup-compatibility/2006" xmlns:r="http://schemas.openxmlformats.org/officeDocument/2006/relationships" xmlns:w="http://schemas.openxmlformats.org/wordprocessingml/2006/main" xmlns:w14="http://schemas.microsoft.com/office/word/2010/wordml" xmlns:w15="http://schemas.microsoft.com/office/word/2012/wordml" xmlns:w16cex="http://schemas.microsoft.com/office/word/2018/wordml/cex" xmlns:w16cid="http://schemas.microsoft.com/office/word/2016/wordml/cid" xmlns:w16="http://schemas.microsoft.com/office/word/2018/wordml" xmlns:w16sdtdh="http://schemas.microsoft.com/office/word/2020/wordml/sdtdatahash" xmlns:w16se="http://schemas.microsoft.com/office/word/2015/wordml/symex" mc:Ignorable="w14 w15 w16se w16cid w16 w16cex w16sdtdh">
+<w:styles xmlns:mc="http://schemas.openxmlformats.org/markup-compatibility/2006" xmlns:r="http://schemas.openxmlformats.org/officeDocument/2006/relationships" xmlns:w="http://schemas.openxmlformats.org/wordprocessingml/2006/main" xmlns:w14="http://schemas.microsoft.com/office/word/2010/wordml" xmlns:w15="http://schemas.microsoft.com/office/word/2012/wordml" xmlns:w16cid="http://schemas.microsoft.com/office/word/2016/wordml/cid" xmlns:w16se="http://schemas.microsoft.com/office/word/2015/wordml/symex" mc:Ignorable="w14 w15 w16se w16cid">
   <w:docDefaults>
     <w:rPrDefault>
       <w:rPr>
@@ -14204,7 +14033,7 @@
       </w:pPr>
     </w:pPrDefault>
   </w:docDefaults>
-  <w:latentStyles w:defLockedState="0" w:defUIPriority="99" w:defSemiHidden="0" w:defUnhideWhenUsed="0" w:defQFormat="0" w:count="376">
+  <w:latentStyles w:defLockedState="0" w:defUIPriority="99" w:defSemiHidden="0" w:defUnhideWhenUsed="0" w:defQFormat="0" w:count="375">
     <w:lsdException w:name="Normal" w:uiPriority="0" w:qFormat="1"/>
     <w:lsdException w:name="heading 1" w:uiPriority="9" w:qFormat="1"/>
     <w:lsdException w:name="heading 2" w:semiHidden="1" w:uiPriority="9" w:unhideWhenUsed="1" w:qFormat="1"/>
@@ -14580,18 +14409,17 @@
     <w:lsdException w:name="Smart Hyperlink" w:semiHidden="1" w:unhideWhenUsed="1"/>
     <w:lsdException w:name="Hashtag" w:semiHidden="1" w:unhideWhenUsed="1"/>
     <w:lsdException w:name="Unresolved Mention" w:semiHidden="1" w:unhideWhenUsed="1"/>
-    <w:lsdException w:name="Smart Link" w:semiHidden="1" w:unhideWhenUsed="1"/>
   </w:latentStyles>
-  <w:style w:type="paragraph" w:default="1" w:styleId="Normal">
+  <w:style w:type="paragraph" w:default="1" w:styleId="a">
     <w:name w:val="Normal"/>
     <w:qFormat/>
     <w:rsid w:val="00E3601C"/>
   </w:style>
-  <w:style w:type="paragraph" w:styleId="Heading1">
+  <w:style w:type="paragraph" w:styleId="1">
     <w:name w:val="heading 1"/>
-    <w:basedOn w:val="Normal"/>
-    <w:next w:val="Normal"/>
-    <w:link w:val="Heading1Char"/>
+    <w:basedOn w:val="a"/>
+    <w:next w:val="a"/>
+    <w:link w:val="10"/>
     <w:uiPriority w:val="9"/>
     <w:qFormat/>
     <w:rsid w:val="00285386"/>
@@ -14614,11 +14442,11 @@
       <w:szCs w:val="22"/>
     </w:rPr>
   </w:style>
-  <w:style w:type="paragraph" w:styleId="Heading2">
+  <w:style w:type="paragraph" w:styleId="2">
     <w:name w:val="heading 2"/>
-    <w:basedOn w:val="Normal"/>
-    <w:next w:val="Normal"/>
-    <w:link w:val="Heading2Char"/>
+    <w:basedOn w:val="a"/>
+    <w:next w:val="a"/>
+    <w:link w:val="20"/>
     <w:uiPriority w:val="9"/>
     <w:unhideWhenUsed/>
     <w:qFormat/>
@@ -14639,11 +14467,11 @@
       <w:spacing w:val="15"/>
     </w:rPr>
   </w:style>
-  <w:style w:type="paragraph" w:styleId="Heading3">
+  <w:style w:type="paragraph" w:styleId="3">
     <w:name w:val="heading 3"/>
-    <w:basedOn w:val="Normal"/>
-    <w:next w:val="Normal"/>
-    <w:link w:val="Heading3Char"/>
+    <w:basedOn w:val="a"/>
+    <w:next w:val="a"/>
+    <w:link w:val="30"/>
     <w:uiPriority w:val="9"/>
     <w:semiHidden/>
     <w:unhideWhenUsed/>
@@ -14662,11 +14490,11 @@
       <w:spacing w:val="15"/>
     </w:rPr>
   </w:style>
-  <w:style w:type="paragraph" w:styleId="Heading4">
+  <w:style w:type="paragraph" w:styleId="4">
     <w:name w:val="heading 4"/>
-    <w:basedOn w:val="Normal"/>
-    <w:next w:val="Normal"/>
-    <w:link w:val="Heading4Char"/>
+    <w:basedOn w:val="a"/>
+    <w:next w:val="a"/>
+    <w:link w:val="40"/>
     <w:uiPriority w:val="9"/>
     <w:semiHidden/>
     <w:unhideWhenUsed/>
@@ -14685,11 +14513,11 @@
       <w:spacing w:val="10"/>
     </w:rPr>
   </w:style>
-  <w:style w:type="paragraph" w:styleId="Heading5">
+  <w:style w:type="paragraph" w:styleId="5">
     <w:name w:val="heading 5"/>
-    <w:basedOn w:val="Normal"/>
-    <w:next w:val="Normal"/>
-    <w:link w:val="Heading5Char"/>
+    <w:basedOn w:val="a"/>
+    <w:next w:val="a"/>
+    <w:link w:val="50"/>
     <w:uiPriority w:val="9"/>
     <w:semiHidden/>
     <w:unhideWhenUsed/>
@@ -14708,11 +14536,11 @@
       <w:spacing w:val="10"/>
     </w:rPr>
   </w:style>
-  <w:style w:type="paragraph" w:styleId="Heading6">
+  <w:style w:type="paragraph" w:styleId="6">
     <w:name w:val="heading 6"/>
-    <w:basedOn w:val="Normal"/>
-    <w:next w:val="Normal"/>
-    <w:link w:val="Heading6Char"/>
+    <w:basedOn w:val="a"/>
+    <w:next w:val="a"/>
+    <w:link w:val="60"/>
     <w:uiPriority w:val="9"/>
     <w:semiHidden/>
     <w:unhideWhenUsed/>
@@ -14731,11 +14559,11 @@
       <w:spacing w:val="10"/>
     </w:rPr>
   </w:style>
-  <w:style w:type="paragraph" w:styleId="Heading7">
+  <w:style w:type="paragraph" w:styleId="7">
     <w:name w:val="heading 7"/>
-    <w:basedOn w:val="Normal"/>
-    <w:next w:val="Normal"/>
-    <w:link w:val="Heading7Char"/>
+    <w:basedOn w:val="a"/>
+    <w:next w:val="a"/>
+    <w:link w:val="70"/>
     <w:uiPriority w:val="9"/>
     <w:semiHidden/>
     <w:unhideWhenUsed/>
@@ -14751,11 +14579,11 @@
       <w:spacing w:val="10"/>
     </w:rPr>
   </w:style>
-  <w:style w:type="paragraph" w:styleId="Heading8">
+  <w:style w:type="paragraph" w:styleId="8">
     <w:name w:val="heading 8"/>
-    <w:basedOn w:val="Normal"/>
-    <w:next w:val="Normal"/>
-    <w:link w:val="Heading8Char"/>
+    <w:basedOn w:val="a"/>
+    <w:next w:val="a"/>
+    <w:link w:val="80"/>
     <w:uiPriority w:val="9"/>
     <w:semiHidden/>
     <w:unhideWhenUsed/>
@@ -14772,11 +14600,11 @@
       <w:szCs w:val="18"/>
     </w:rPr>
   </w:style>
-  <w:style w:type="paragraph" w:styleId="Heading9">
+  <w:style w:type="paragraph" w:styleId="9">
     <w:name w:val="heading 9"/>
-    <w:basedOn w:val="Normal"/>
-    <w:next w:val="Normal"/>
-    <w:link w:val="Heading9Char"/>
+    <w:basedOn w:val="a"/>
+    <w:next w:val="a"/>
+    <w:link w:val="90"/>
     <w:uiPriority w:val="9"/>
     <w:semiHidden/>
     <w:unhideWhenUsed/>
@@ -14795,13 +14623,13 @@
       <w:szCs w:val="18"/>
     </w:rPr>
   </w:style>
-  <w:style w:type="character" w:default="1" w:styleId="DefaultParagraphFont">
+  <w:style w:type="character" w:default="1" w:styleId="a0">
     <w:name w:val="Default Paragraph Font"/>
     <w:uiPriority w:val="1"/>
     <w:semiHidden/>
     <w:unhideWhenUsed/>
   </w:style>
-  <w:style w:type="table" w:default="1" w:styleId="TableNormal">
+  <w:style w:type="table" w:default="1" w:styleId="a1">
     <w:name w:val="Normal Table"/>
     <w:uiPriority w:val="99"/>
     <w:semiHidden/>
@@ -14816,16 +14644,16 @@
       </w:tblCellMar>
     </w:tblPr>
   </w:style>
-  <w:style w:type="numbering" w:default="1" w:styleId="NoList">
+  <w:style w:type="numbering" w:default="1" w:styleId="a2">
     <w:name w:val="No List"/>
     <w:uiPriority w:val="99"/>
     <w:semiHidden/>
     <w:unhideWhenUsed/>
   </w:style>
-  <w:style w:type="character" w:customStyle="1" w:styleId="Heading1Char">
-    <w:name w:val="Heading 1 Char"/>
-    <w:basedOn w:val="DefaultParagraphFont"/>
-    <w:link w:val="Heading1"/>
+  <w:style w:type="character" w:customStyle="1" w:styleId="10">
+    <w:name w:val="标题 1 字符"/>
+    <w:basedOn w:val="a0"/>
+    <w:link w:val="1"/>
     <w:uiPriority w:val="9"/>
     <w:rsid w:val="00285386"/>
     <w:rPr>
@@ -14837,10 +14665,10 @@
       <w:shd w:val="clear" w:color="auto" w:fill="236078" w:themeFill="accent1"/>
     </w:rPr>
   </w:style>
-  <w:style w:type="character" w:customStyle="1" w:styleId="Heading2Char">
-    <w:name w:val="Heading 2 Char"/>
-    <w:basedOn w:val="DefaultParagraphFont"/>
-    <w:link w:val="Heading2"/>
+  <w:style w:type="character" w:customStyle="1" w:styleId="20">
+    <w:name w:val="标题 2 字符"/>
+    <w:basedOn w:val="a0"/>
+    <w:link w:val="2"/>
     <w:uiPriority w:val="9"/>
     <w:rsid w:val="00285386"/>
     <w:rPr>
@@ -14849,10 +14677,10 @@
       <w:shd w:val="clear" w:color="auto" w:fill="C8E3EF" w:themeFill="accent1" w:themeFillTint="33"/>
     </w:rPr>
   </w:style>
-  <w:style w:type="character" w:customStyle="1" w:styleId="Heading3Char">
-    <w:name w:val="Heading 3 Char"/>
-    <w:basedOn w:val="DefaultParagraphFont"/>
-    <w:link w:val="Heading3"/>
+  <w:style w:type="character" w:customStyle="1" w:styleId="30">
+    <w:name w:val="标题 3 字符"/>
+    <w:basedOn w:val="a0"/>
+    <w:link w:val="3"/>
     <w:uiPriority w:val="9"/>
     <w:semiHidden/>
     <w:rsid w:val="00285386"/>
@@ -14862,10 +14690,10 @@
       <w:spacing w:val="15"/>
     </w:rPr>
   </w:style>
-  <w:style w:type="character" w:customStyle="1" w:styleId="Heading4Char">
-    <w:name w:val="Heading 4 Char"/>
-    <w:basedOn w:val="DefaultParagraphFont"/>
-    <w:link w:val="Heading4"/>
+  <w:style w:type="character" w:customStyle="1" w:styleId="40">
+    <w:name w:val="标题 4 字符"/>
+    <w:basedOn w:val="a0"/>
+    <w:link w:val="4"/>
     <w:uiPriority w:val="9"/>
     <w:semiHidden/>
     <w:rsid w:val="00285386"/>
@@ -14875,10 +14703,10 @@
       <w:spacing w:val="10"/>
     </w:rPr>
   </w:style>
-  <w:style w:type="character" w:customStyle="1" w:styleId="Heading5Char">
-    <w:name w:val="Heading 5 Char"/>
-    <w:basedOn w:val="DefaultParagraphFont"/>
-    <w:link w:val="Heading5"/>
+  <w:style w:type="character" w:customStyle="1" w:styleId="50">
+    <w:name w:val="标题 5 字符"/>
+    <w:basedOn w:val="a0"/>
+    <w:link w:val="5"/>
     <w:uiPriority w:val="9"/>
     <w:semiHidden/>
     <w:rsid w:val="00285386"/>
@@ -14888,10 +14716,10 @@
       <w:spacing w:val="10"/>
     </w:rPr>
   </w:style>
-  <w:style w:type="character" w:customStyle="1" w:styleId="Heading6Char">
-    <w:name w:val="Heading 6 Char"/>
-    <w:basedOn w:val="DefaultParagraphFont"/>
-    <w:link w:val="Heading6"/>
+  <w:style w:type="character" w:customStyle="1" w:styleId="60">
+    <w:name w:val="标题 6 字符"/>
+    <w:basedOn w:val="a0"/>
+    <w:link w:val="6"/>
     <w:uiPriority w:val="9"/>
     <w:semiHidden/>
     <w:rsid w:val="00285386"/>
@@ -14901,10 +14729,10 @@
       <w:spacing w:val="10"/>
     </w:rPr>
   </w:style>
-  <w:style w:type="character" w:customStyle="1" w:styleId="Heading7Char">
-    <w:name w:val="Heading 7 Char"/>
-    <w:basedOn w:val="DefaultParagraphFont"/>
-    <w:link w:val="Heading7"/>
+  <w:style w:type="character" w:customStyle="1" w:styleId="70">
+    <w:name w:val="标题 7 字符"/>
+    <w:basedOn w:val="a0"/>
+    <w:link w:val="7"/>
     <w:uiPriority w:val="9"/>
     <w:semiHidden/>
     <w:rsid w:val="00285386"/>
@@ -14914,10 +14742,10 @@
       <w:spacing w:val="10"/>
     </w:rPr>
   </w:style>
-  <w:style w:type="character" w:customStyle="1" w:styleId="Heading8Char">
-    <w:name w:val="Heading 8 Char"/>
-    <w:basedOn w:val="DefaultParagraphFont"/>
-    <w:link w:val="Heading8"/>
+  <w:style w:type="character" w:customStyle="1" w:styleId="80">
+    <w:name w:val="标题 8 字符"/>
+    <w:basedOn w:val="a0"/>
+    <w:link w:val="8"/>
     <w:uiPriority w:val="9"/>
     <w:semiHidden/>
     <w:rsid w:val="00285386"/>
@@ -14928,10 +14756,10 @@
       <w:szCs w:val="18"/>
     </w:rPr>
   </w:style>
-  <w:style w:type="character" w:customStyle="1" w:styleId="Heading9Char">
-    <w:name w:val="Heading 9 Char"/>
-    <w:basedOn w:val="DefaultParagraphFont"/>
-    <w:link w:val="Heading9"/>
+  <w:style w:type="character" w:customStyle="1" w:styleId="90">
+    <w:name w:val="标题 9 字符"/>
+    <w:basedOn w:val="a0"/>
+    <w:link w:val="9"/>
     <w:uiPriority w:val="9"/>
     <w:semiHidden/>
     <w:rsid w:val="00285386"/>
@@ -14944,10 +14772,10 @@
       <w:szCs w:val="18"/>
     </w:rPr>
   </w:style>
-  <w:style w:type="paragraph" w:styleId="Caption">
+  <w:style w:type="paragraph" w:styleId="a3">
     <w:name w:val="caption"/>
-    <w:basedOn w:val="Normal"/>
-    <w:next w:val="Normal"/>
+    <w:basedOn w:val="a"/>
+    <w:next w:val="a"/>
     <w:uiPriority w:val="35"/>
     <w:unhideWhenUsed/>
     <w:qFormat/>
@@ -14960,11 +14788,11 @@
       <w:szCs w:val="16"/>
     </w:rPr>
   </w:style>
-  <w:style w:type="paragraph" w:styleId="Title">
+  <w:style w:type="paragraph" w:styleId="a4">
     <w:name w:val="Title"/>
-    <w:basedOn w:val="Normal"/>
-    <w:next w:val="Normal"/>
-    <w:link w:val="TitleChar"/>
+    <w:basedOn w:val="a"/>
+    <w:next w:val="a"/>
+    <w:link w:val="a5"/>
     <w:uiPriority w:val="1"/>
     <w:qFormat/>
     <w:rsid w:val="00285386"/>
@@ -14980,10 +14808,10 @@
       <w:szCs w:val="52"/>
     </w:rPr>
   </w:style>
-  <w:style w:type="character" w:customStyle="1" w:styleId="TitleChar">
-    <w:name w:val="Title Char"/>
-    <w:basedOn w:val="DefaultParagraphFont"/>
-    <w:link w:val="Title"/>
+  <w:style w:type="character" w:customStyle="1" w:styleId="a5">
+    <w:name w:val="标题 字符"/>
+    <w:basedOn w:val="a0"/>
+    <w:link w:val="a4"/>
     <w:uiPriority w:val="1"/>
     <w:rsid w:val="00285386"/>
     <w:rPr>
@@ -14995,11 +14823,11 @@
       <w:szCs w:val="52"/>
     </w:rPr>
   </w:style>
-  <w:style w:type="paragraph" w:styleId="Subtitle">
+  <w:style w:type="paragraph" w:styleId="a6">
     <w:name w:val="Subtitle"/>
-    <w:basedOn w:val="Normal"/>
-    <w:next w:val="Normal"/>
-    <w:link w:val="SubtitleChar"/>
+    <w:basedOn w:val="a"/>
+    <w:next w:val="a"/>
+    <w:link w:val="a7"/>
     <w:uiPriority w:val="2"/>
     <w:qFormat/>
     <w:rsid w:val="00285386"/>
@@ -15014,10 +14842,10 @@
       <w:szCs w:val="21"/>
     </w:rPr>
   </w:style>
-  <w:style w:type="character" w:customStyle="1" w:styleId="SubtitleChar">
-    <w:name w:val="Subtitle Char"/>
-    <w:basedOn w:val="DefaultParagraphFont"/>
-    <w:link w:val="Subtitle"/>
+  <w:style w:type="character" w:customStyle="1" w:styleId="a7">
+    <w:name w:val="副标题 字符"/>
+    <w:basedOn w:val="a0"/>
+    <w:link w:val="a6"/>
     <w:uiPriority w:val="2"/>
     <w:rsid w:val="00285386"/>
     <w:rPr>
@@ -15028,7 +14856,7 @@
       <w:szCs w:val="21"/>
     </w:rPr>
   </w:style>
-  <w:style w:type="character" w:styleId="Strong">
+  <w:style w:type="character" w:styleId="a8">
     <w:name w:val="Strong"/>
     <w:uiPriority w:val="22"/>
     <w:qFormat/>
@@ -15038,7 +14866,7 @@
       <w:bCs/>
     </w:rPr>
   </w:style>
-  <w:style w:type="character" w:styleId="Emphasis">
+  <w:style w:type="character" w:styleId="a9">
     <w:name w:val="Emphasis"/>
     <w:uiPriority w:val="20"/>
     <w:qFormat/>
@@ -15049,7 +14877,7 @@
       <w:spacing w:val="5"/>
     </w:rPr>
   </w:style>
-  <w:style w:type="paragraph" w:styleId="NoSpacing">
+  <w:style w:type="paragraph" w:styleId="aa">
     <w:name w:val="No Spacing"/>
     <w:uiPriority w:val="1"/>
     <w:qFormat/>
@@ -15058,11 +14886,11 @@
       <w:spacing w:after="0" w:line="240" w:lineRule="auto"/>
     </w:pPr>
   </w:style>
-  <w:style w:type="paragraph" w:styleId="Quote">
+  <w:style w:type="paragraph" w:styleId="ab">
     <w:name w:val="Quote"/>
-    <w:basedOn w:val="Normal"/>
-    <w:next w:val="Normal"/>
-    <w:link w:val="QuoteChar"/>
+    <w:basedOn w:val="a"/>
+    <w:next w:val="a"/>
+    <w:link w:val="ac"/>
     <w:uiPriority w:val="29"/>
     <w:qFormat/>
     <w:rsid w:val="00285386"/>
@@ -15073,10 +14901,10 @@
       <w:szCs w:val="24"/>
     </w:rPr>
   </w:style>
-  <w:style w:type="character" w:customStyle="1" w:styleId="QuoteChar">
-    <w:name w:val="Quote Char"/>
-    <w:basedOn w:val="DefaultParagraphFont"/>
-    <w:link w:val="Quote"/>
+  <w:style w:type="character" w:customStyle="1" w:styleId="ac">
+    <w:name w:val="引用 字符"/>
+    <w:basedOn w:val="a0"/>
+    <w:link w:val="ab"/>
     <w:uiPriority w:val="29"/>
     <w:rsid w:val="00285386"/>
     <w:rPr>
@@ -15086,11 +14914,11 @@
       <w:szCs w:val="24"/>
     </w:rPr>
   </w:style>
-  <w:style w:type="paragraph" w:styleId="IntenseQuote">
+  <w:style w:type="paragraph" w:styleId="ad">
     <w:name w:val="Intense Quote"/>
-    <w:basedOn w:val="Normal"/>
-    <w:next w:val="Normal"/>
-    <w:link w:val="IntenseQuoteChar"/>
+    <w:basedOn w:val="a"/>
+    <w:next w:val="a"/>
+    <w:link w:val="ae"/>
     <w:uiPriority w:val="30"/>
     <w:qFormat/>
     <w:rsid w:val="00285386"/>
@@ -15105,10 +14933,10 @@
       <w:szCs w:val="24"/>
     </w:rPr>
   </w:style>
-  <w:style w:type="character" w:customStyle="1" w:styleId="IntenseQuoteChar">
-    <w:name w:val="Intense Quote Char"/>
-    <w:basedOn w:val="DefaultParagraphFont"/>
-    <w:link w:val="IntenseQuote"/>
+  <w:style w:type="character" w:customStyle="1" w:styleId="ae">
+    <w:name w:val="明显引用 字符"/>
+    <w:basedOn w:val="a0"/>
+    <w:link w:val="ad"/>
     <w:uiPriority w:val="30"/>
     <w:rsid w:val="00285386"/>
     <w:rPr>
@@ -15117,7 +14945,7 @@
       <w:szCs w:val="24"/>
     </w:rPr>
   </w:style>
-  <w:style w:type="character" w:styleId="SubtleEmphasis">
+  <w:style w:type="character" w:styleId="af">
     <w:name w:val="Subtle Emphasis"/>
     <w:uiPriority w:val="19"/>
     <w:qFormat/>
@@ -15128,7 +14956,7 @@
       <w:color w:val="112F3B" w:themeColor="accent1" w:themeShade="7F"/>
     </w:rPr>
   </w:style>
-  <w:style w:type="character" w:styleId="IntenseEmphasis">
+  <w:style w:type="character" w:styleId="af0">
     <w:name w:val="Intense Emphasis"/>
     <w:uiPriority w:val="21"/>
     <w:qFormat/>
@@ -15141,7 +14969,7 @@
       <w:spacing w:val="10"/>
     </w:rPr>
   </w:style>
-  <w:style w:type="character" w:styleId="SubtleReference">
+  <w:style w:type="character" w:styleId="af1">
     <w:name w:val="Subtle Reference"/>
     <w:uiPriority w:val="31"/>
     <w:qFormat/>
@@ -15152,7 +14980,7 @@
       <w:color w:val="236078" w:themeColor="accent1"/>
     </w:rPr>
   </w:style>
-  <w:style w:type="character" w:styleId="IntenseReference">
+  <w:style w:type="character" w:styleId="af2">
     <w:name w:val="Intense Reference"/>
     <w:uiPriority w:val="32"/>
     <w:qFormat/>
@@ -15166,7 +14994,7 @@
       <w:color w:val="236078" w:themeColor="accent1"/>
     </w:rPr>
   </w:style>
-  <w:style w:type="character" w:styleId="BookTitle">
+  <w:style w:type="character" w:styleId="af3">
     <w:name w:val="Book Title"/>
     <w:uiPriority w:val="33"/>
     <w:qFormat/>
@@ -15179,10 +15007,10 @@
       <w:spacing w:val="0"/>
     </w:rPr>
   </w:style>
-  <w:style w:type="paragraph" w:styleId="TOCHeading">
+  <w:style w:type="paragraph" w:styleId="TOC">
     <w:name w:val="TOC Heading"/>
-    <w:basedOn w:val="Heading1"/>
-    <w:next w:val="Normal"/>
+    <w:basedOn w:val="1"/>
+    <w:next w:val="a"/>
     <w:uiPriority w:val="39"/>
     <w:semiHidden/>
     <w:unhideWhenUsed/>
@@ -15192,10 +15020,10 @@
       <w:outlineLvl w:val="9"/>
     </w:pPr>
   </w:style>
-  <w:style w:type="paragraph" w:styleId="Header">
+  <w:style w:type="paragraph" w:styleId="af4">
     <w:name w:val="header"/>
-    <w:basedOn w:val="Normal"/>
-    <w:link w:val="HeaderChar"/>
+    <w:basedOn w:val="a"/>
+    <w:link w:val="af5"/>
     <w:uiPriority w:val="99"/>
     <w:unhideWhenUsed/>
     <w:rsid w:val="003C221B"/>
@@ -15216,10 +15044,10 @@
       <w:szCs w:val="18"/>
     </w:rPr>
   </w:style>
-  <w:style w:type="character" w:customStyle="1" w:styleId="HeaderChar">
-    <w:name w:val="Header Char"/>
-    <w:basedOn w:val="DefaultParagraphFont"/>
-    <w:link w:val="Header"/>
+  <w:style w:type="character" w:customStyle="1" w:styleId="af5">
+    <w:name w:val="页眉 字符"/>
+    <w:basedOn w:val="a0"/>
+    <w:link w:val="af4"/>
     <w:uiPriority w:val="99"/>
     <w:rsid w:val="003C221B"/>
     <w:rPr>
@@ -15227,10 +15055,10 @@
       <w:szCs w:val="18"/>
     </w:rPr>
   </w:style>
-  <w:style w:type="paragraph" w:styleId="Footer">
+  <w:style w:type="paragraph" w:styleId="af6">
     <w:name w:val="footer"/>
-    <w:basedOn w:val="Normal"/>
-    <w:link w:val="FooterChar"/>
+    <w:basedOn w:val="a"/>
+    <w:link w:val="af7"/>
     <w:uiPriority w:val="99"/>
     <w:unhideWhenUsed/>
     <w:rsid w:val="003C221B"/>
@@ -15247,10 +15075,10 @@
       <w:szCs w:val="18"/>
     </w:rPr>
   </w:style>
-  <w:style w:type="character" w:customStyle="1" w:styleId="FooterChar">
-    <w:name w:val="Footer Char"/>
-    <w:basedOn w:val="DefaultParagraphFont"/>
-    <w:link w:val="Footer"/>
+  <w:style w:type="character" w:customStyle="1" w:styleId="af7">
+    <w:name w:val="页脚 字符"/>
+    <w:basedOn w:val="a0"/>
+    <w:link w:val="af6"/>
     <w:uiPriority w:val="99"/>
     <w:rsid w:val="003C221B"/>
     <w:rPr>
@@ -15258,9 +15086,9 @@
       <w:szCs w:val="18"/>
     </w:rPr>
   </w:style>
-  <w:style w:type="character" w:styleId="Hyperlink">
+  <w:style w:type="character" w:styleId="af8">
     <w:name w:val="Hyperlink"/>
-    <w:basedOn w:val="DefaultParagraphFont"/>
+    <w:basedOn w:val="a0"/>
     <w:uiPriority w:val="99"/>
     <w:unhideWhenUsed/>
     <w:rsid w:val="00345800"/>
@@ -15269,9 +15097,9 @@
       <w:u w:val="single"/>
     </w:rPr>
   </w:style>
-  <w:style w:type="character" w:styleId="UnresolvedMention">
+  <w:style w:type="character" w:styleId="af9">
     <w:name w:val="Unresolved Mention"/>
-    <w:basedOn w:val="DefaultParagraphFont"/>
+    <w:basedOn w:val="a0"/>
     <w:uiPriority w:val="99"/>
     <w:semiHidden/>
     <w:unhideWhenUsed/>
@@ -15281,10 +15109,10 @@
       <w:shd w:val="clear" w:color="auto" w:fill="E1DFDD"/>
     </w:rPr>
   </w:style>
-  <w:style w:type="paragraph" w:styleId="FootnoteText">
+  <w:style w:type="paragraph" w:styleId="afa">
     <w:name w:val="footnote text"/>
-    <w:basedOn w:val="Normal"/>
-    <w:link w:val="FootnoteTextChar"/>
+    <w:basedOn w:val="a"/>
+    <w:link w:val="afb"/>
     <w:uiPriority w:val="99"/>
     <w:semiHidden/>
     <w:unhideWhenUsed/>
@@ -15297,10 +15125,10 @@
       <w:szCs w:val="18"/>
     </w:rPr>
   </w:style>
-  <w:style w:type="character" w:customStyle="1" w:styleId="FootnoteTextChar">
-    <w:name w:val="Footnote Text Char"/>
-    <w:basedOn w:val="DefaultParagraphFont"/>
-    <w:link w:val="FootnoteText"/>
+  <w:style w:type="character" w:customStyle="1" w:styleId="afb">
+    <w:name w:val="脚注文本 字符"/>
+    <w:basedOn w:val="a0"/>
+    <w:link w:val="afa"/>
     <w:uiPriority w:val="99"/>
     <w:semiHidden/>
     <w:rsid w:val="003B48B5"/>
@@ -15309,9 +15137,9 @@
       <w:szCs w:val="18"/>
     </w:rPr>
   </w:style>
-  <w:style w:type="character" w:styleId="FootnoteReference">
+  <w:style w:type="character" w:styleId="afc">
     <w:name w:val="footnote reference"/>
-    <w:basedOn w:val="DefaultParagraphFont"/>
+    <w:basedOn w:val="a0"/>
     <w:uiPriority w:val="99"/>
     <w:semiHidden/>
     <w:unhideWhenUsed/>
@@ -15320,9 +15148,9 @@
       <w:vertAlign w:val="superscript"/>
     </w:rPr>
   </w:style>
-  <w:style w:type="table" w:styleId="TableGrid">
+  <w:style w:type="table" w:styleId="afd">
     <w:name w:val="Table Grid"/>
-    <w:basedOn w:val="TableNormal"/>
+    <w:basedOn w:val="a1"/>
     <w:uiPriority w:val="39"/>
     <w:rsid w:val="00B26E01"/>
     <w:pPr>
@@ -15339,9 +15167,9 @@
       </w:tblBorders>
     </w:tblPr>
   </w:style>
-  <w:style w:type="table" w:styleId="PlainTable2">
+  <w:style w:type="table" w:styleId="21">
     <w:name w:val="Plain Table 2"/>
-    <w:basedOn w:val="TableNormal"/>
+    <w:basedOn w:val="a1"/>
     <w:uiPriority w:val="42"/>
     <w:rsid w:val="00B26E01"/>
     <w:pPr>
@@ -15419,9 +15247,9 @@
       </w:tcPr>
     </w:tblStylePr>
   </w:style>
-  <w:style w:type="character" w:styleId="FollowedHyperlink">
+  <w:style w:type="character" w:styleId="afe">
     <w:name w:val="FollowedHyperlink"/>
-    <w:basedOn w:val="DefaultParagraphFont"/>
+    <w:basedOn w:val="a0"/>
     <w:uiPriority w:val="99"/>
     <w:semiHidden/>
     <w:unhideWhenUsed/>
@@ -15700,7 +15528,7 @@
 </file>
 
 <file path=customXml/itemProps1.xml><?xml version="1.0" encoding="utf-8"?>
-<ds:datastoreItem xmlns:ds="http://schemas.openxmlformats.org/officeDocument/2006/customXml" ds:itemID="{5AD33A0A-36A5-498C-A0C2-2C2B85BFEF03}">
+<ds:datastoreItem xmlns:ds="http://schemas.openxmlformats.org/officeDocument/2006/customXml" ds:itemID="{22218D90-7B39-43CF-A941-6F52F28F2B27}">
   <ds:schemaRefs>
     <ds:schemaRef ds:uri="http://schemas.openxmlformats.org/officeDocument/2006/bibliography"/>
   </ds:schemaRefs>

</xml_diff>